<commit_message>
revisi perbaikan tujuan penelitian bab 1
</commit_message>
<xml_diff>
--- a/Proposal Tugas Akhir.docx
+++ b/Proposal Tugas Akhir.docx
@@ -489,10 +489,12 @@
           <w:sz w:val="24"/>
         </w:rPr>
         <w:sectPr>
-          <w:headerReference w:type="default" r:id="rId9"/>
-          <w:footerReference w:type="default" r:id="rId10"/>
-          <w:headerReference w:type="first" r:id="rId11"/>
-          <w:footerReference w:type="first" r:id="rId12"/>
+          <w:headerReference w:type="even" r:id="rId9"/>
+          <w:headerReference w:type="default" r:id="rId10"/>
+          <w:footerReference w:type="even" r:id="rId11"/>
+          <w:footerReference w:type="default" r:id="rId12"/>
+          <w:headerReference w:type="first" r:id="rId13"/>
+          <w:footerReference w:type="first" r:id="rId14"/>
           <w:pgSz w:w="11906" w:h="16838" w:code="9"/>
           <w:pgMar w:top="1701" w:right="1701" w:bottom="1701" w:left="2268" w:header="850" w:footer="850" w:gutter="0"/>
           <w:pgNumType w:fmt="lowerRoman"/>
@@ -7497,8 +7499,8 @@
           <w:szCs w:val="24"/>
         </w:rPr>
         <w:sectPr>
-          <w:footerReference w:type="default" r:id="rId13"/>
-          <w:footerReference w:type="first" r:id="rId14"/>
+          <w:footerReference w:type="default" r:id="rId15"/>
+          <w:footerReference w:type="first" r:id="rId16"/>
           <w:pgSz w:w="11906" w:h="16838" w:code="9"/>
           <w:pgMar w:top="1701" w:right="1701" w:bottom="1701" w:left="2268" w:header="850" w:footer="850" w:gutter="0"/>
           <w:pgNumType w:start="1"/>
@@ -16179,7 +16181,23 @@
           <w:rFonts w:ascii="Times New Roman" w:hAnsi="Times New Roman" w:cs="Times New Roman"/>
           <w:sz w:val="24"/>
         </w:rPr>
-        <w:t xml:space="preserve"> Forecasting yang di </w:t>
+        <w:t xml:space="preserve"> </w:t>
+      </w:r>
+      <w:r>
+        <w:rPr>
+          <w:rFonts w:ascii="Times New Roman" w:hAnsi="Times New Roman" w:cs="Times New Roman"/>
+          <w:i/>
+          <w:iCs/>
+          <w:sz w:val="24"/>
+        </w:rPr>
+        <w:t>Forecasting</w:t>
+      </w:r>
+      <w:r>
+        <w:rPr>
+          <w:rFonts w:ascii="Times New Roman" w:hAnsi="Times New Roman" w:cs="Times New Roman"/>
+          <w:sz w:val="24"/>
+        </w:rPr>
+        <w:t xml:space="preserve"> yang di </w:t>
       </w:r>
       <w:proofErr w:type="spellStart"/>
       <w:r>
@@ -16227,45 +16245,31 @@
           <w:rFonts w:ascii="Times New Roman" w:hAnsi="Times New Roman" w:cs="Times New Roman"/>
           <w:sz w:val="24"/>
         </w:rPr>
-        <w:t xml:space="preserve"> rill </w:t>
-      </w:r>
-      <w:proofErr w:type="spellStart"/>
-      <w:r>
-        <w:rPr>
-          <w:rFonts w:ascii="Times New Roman" w:hAnsi="Times New Roman" w:cs="Times New Roman"/>
-          <w:sz w:val="24"/>
-        </w:rPr>
-        <w:t>atau</w:t>
-      </w:r>
-      <w:proofErr w:type="spellEnd"/>
-      <w:r>
-        <w:rPr>
-          <w:rFonts w:ascii="Times New Roman" w:hAnsi="Times New Roman" w:cs="Times New Roman"/>
-          <w:sz w:val="24"/>
-        </w:rPr>
-        <w:t xml:space="preserve"> data </w:t>
-      </w:r>
-      <w:proofErr w:type="spellStart"/>
-      <w:r>
-        <w:rPr>
-          <w:rFonts w:ascii="Times New Roman" w:hAnsi="Times New Roman" w:cs="Times New Roman"/>
-          <w:sz w:val="24"/>
-        </w:rPr>
-        <w:t>a</w:t>
-      </w:r>
-      <w:r>
-        <w:rPr>
-          <w:rFonts w:ascii="Times New Roman" w:hAnsi="Times New Roman" w:cs="Times New Roman"/>
-          <w:sz w:val="24"/>
-        </w:rPr>
-        <w:t>k</w:t>
-      </w:r>
-      <w:r>
-        <w:rPr>
-          <w:rFonts w:ascii="Times New Roman" w:hAnsi="Times New Roman" w:cs="Times New Roman"/>
-          <w:sz w:val="24"/>
-        </w:rPr>
-        <w:t>tual</w:t>
+        <w:t xml:space="preserve"> </w:t>
+      </w:r>
+      <w:proofErr w:type="spellStart"/>
+      <w:r>
+        <w:rPr>
+          <w:rFonts w:ascii="Times New Roman" w:hAnsi="Times New Roman" w:cs="Times New Roman"/>
+          <w:sz w:val="24"/>
+        </w:rPr>
+        <w:t>penjualan</w:t>
+      </w:r>
+      <w:proofErr w:type="spellEnd"/>
+      <w:r>
+        <w:rPr>
+          <w:rFonts w:ascii="Times New Roman" w:hAnsi="Times New Roman" w:cs="Times New Roman"/>
+          <w:sz w:val="24"/>
+        </w:rPr>
+        <w:t xml:space="preserve"> </w:t>
+      </w:r>
+      <w:proofErr w:type="spellStart"/>
+      <w:r>
+        <w:rPr>
+          <w:rFonts w:ascii="Times New Roman" w:hAnsi="Times New Roman" w:cs="Times New Roman"/>
+          <w:sz w:val="24"/>
+        </w:rPr>
+        <w:t>aktual</w:t>
       </w:r>
       <w:proofErr w:type="spellEnd"/>
       <w:r>
@@ -16284,6 +16288,38 @@
         <w:t>dengan</w:t>
       </w:r>
       <w:proofErr w:type="spellEnd"/>
+      <w:r>
+        <w:rPr>
+          <w:rFonts w:ascii="Times New Roman" w:hAnsi="Times New Roman" w:cs="Times New Roman"/>
+          <w:sz w:val="24"/>
+        </w:rPr>
+        <w:t xml:space="preserve"> </w:t>
+      </w:r>
+      <w:proofErr w:type="spellStart"/>
+      <w:r>
+        <w:rPr>
+          <w:rFonts w:ascii="Times New Roman" w:hAnsi="Times New Roman" w:cs="Times New Roman"/>
+          <w:sz w:val="24"/>
+        </w:rPr>
+        <w:t>metode</w:t>
+      </w:r>
+      <w:proofErr w:type="spellEnd"/>
+      <w:r>
+        <w:rPr>
+          <w:rFonts w:ascii="Times New Roman" w:hAnsi="Times New Roman" w:cs="Times New Roman"/>
+          <w:sz w:val="24"/>
+        </w:rPr>
+        <w:t xml:space="preserve"> </w:t>
+      </w:r>
+      <w:r>
+        <w:rPr>
+          <w:rFonts w:ascii="Times New Roman" w:hAnsi="Times New Roman" w:cs="Times New Roman"/>
+          <w:i/>
+          <w:iCs/>
+          <w:sz w:val="24"/>
+        </w:rPr>
+        <w:t>exponential smoothing adaptive parameter</w:t>
+      </w:r>
       <w:r>
         <w:rPr>
           <w:rFonts w:ascii="Times New Roman" w:hAnsi="Times New Roman" w:cs="Times New Roman"/>
@@ -16604,6 +16640,29 @@
           <w:rFonts w:ascii="Times New Roman" w:hAnsi="Times New Roman" w:cs="Times New Roman"/>
           <w:sz w:val="24"/>
         </w:rPr>
+        <w:t>hasil</w:t>
+      </w:r>
+      <w:proofErr w:type="spellEnd"/>
+      <w:r>
+        <w:rPr>
+          <w:rFonts w:ascii="Times New Roman" w:hAnsi="Times New Roman" w:cs="Times New Roman"/>
+          <w:sz w:val="24"/>
+        </w:rPr>
+        <w:t xml:space="preserve"> </w:t>
+      </w:r>
+      <w:proofErr w:type="spellStart"/>
+      <w:r>
+        <w:rPr>
+          <w:rFonts w:ascii="Times New Roman" w:hAnsi="Times New Roman" w:cs="Times New Roman"/>
+          <w:sz w:val="24"/>
+        </w:rPr>
+        <w:t>pe</w:t>
+      </w:r>
+      <w:r>
+        <w:rPr>
+          <w:rFonts w:ascii="Times New Roman" w:hAnsi="Times New Roman" w:cs="Times New Roman"/>
+          <w:sz w:val="24"/>
+        </w:rPr>
         <w:t>ramalan</w:t>
       </w:r>
       <w:proofErr w:type="spellEnd"/>
@@ -16628,7 +16687,37 @@
           <w:rFonts w:ascii="Times New Roman" w:hAnsi="Times New Roman" w:cs="Times New Roman"/>
           <w:sz w:val="24"/>
         </w:rPr>
-        <w:t xml:space="preserve"> data actual di </w:t>
+        <w:t xml:space="preserve"> data </w:t>
+      </w:r>
+      <w:proofErr w:type="spellStart"/>
+      <w:r>
+        <w:rPr>
+          <w:rFonts w:ascii="Times New Roman" w:hAnsi="Times New Roman" w:cs="Times New Roman"/>
+          <w:sz w:val="24"/>
+        </w:rPr>
+        <w:t>a</w:t>
+      </w:r>
+      <w:r>
+        <w:rPr>
+          <w:rFonts w:ascii="Times New Roman" w:hAnsi="Times New Roman" w:cs="Times New Roman"/>
+          <w:sz w:val="24"/>
+        </w:rPr>
+        <w:t>k</w:t>
+      </w:r>
+      <w:r>
+        <w:rPr>
+          <w:rFonts w:ascii="Times New Roman" w:hAnsi="Times New Roman" w:cs="Times New Roman"/>
+          <w:sz w:val="24"/>
+        </w:rPr>
+        <w:t>tual</w:t>
+      </w:r>
+      <w:proofErr w:type="spellEnd"/>
+      <w:r>
+        <w:rPr>
+          <w:rFonts w:ascii="Times New Roman" w:hAnsi="Times New Roman" w:cs="Times New Roman"/>
+          <w:sz w:val="24"/>
+        </w:rPr>
+        <w:t xml:space="preserve"> di </w:t>
       </w:r>
       <w:proofErr w:type="spellStart"/>
       <w:r>
@@ -16729,7 +16818,23 @@
           <w:rFonts w:ascii="Times New Roman" w:hAnsi="Times New Roman" w:cs="Times New Roman"/>
           <w:sz w:val="24"/>
         </w:rPr>
-        <w:t xml:space="preserve"> Forecasting yang di </w:t>
+        <w:t xml:space="preserve"> </w:t>
+      </w:r>
+      <w:r>
+        <w:rPr>
+          <w:rFonts w:ascii="Times New Roman" w:hAnsi="Times New Roman" w:cs="Times New Roman"/>
+          <w:i/>
+          <w:iCs/>
+          <w:sz w:val="24"/>
+        </w:rPr>
+        <w:t>Forecasting</w:t>
+      </w:r>
+      <w:r>
+        <w:rPr>
+          <w:rFonts w:ascii="Times New Roman" w:hAnsi="Times New Roman" w:cs="Times New Roman"/>
+          <w:sz w:val="24"/>
+        </w:rPr>
+        <w:t xml:space="preserve"> yang di </w:t>
       </w:r>
       <w:proofErr w:type="spellStart"/>
       <w:r>
@@ -16761,22 +16866,6 @@
           <w:rFonts w:ascii="Times New Roman" w:hAnsi="Times New Roman" w:cs="Times New Roman"/>
           <w:sz w:val="24"/>
         </w:rPr>
-        <w:t xml:space="preserve"> data rill </w:t>
-      </w:r>
-      <w:proofErr w:type="spellStart"/>
-      <w:r>
-        <w:rPr>
-          <w:rFonts w:ascii="Times New Roman" w:hAnsi="Times New Roman" w:cs="Times New Roman"/>
-          <w:sz w:val="24"/>
-        </w:rPr>
-        <w:t>atau</w:t>
-      </w:r>
-      <w:proofErr w:type="spellEnd"/>
-      <w:r>
-        <w:rPr>
-          <w:rFonts w:ascii="Times New Roman" w:hAnsi="Times New Roman" w:cs="Times New Roman"/>
-          <w:sz w:val="24"/>
-        </w:rPr>
         <w:t xml:space="preserve"> data </w:t>
       </w:r>
       <w:proofErr w:type="spellStart"/>
@@ -16785,6 +16874,38 @@
           <w:rFonts w:ascii="Times New Roman" w:hAnsi="Times New Roman" w:cs="Times New Roman"/>
           <w:sz w:val="24"/>
         </w:rPr>
+        <w:t>dari</w:t>
+      </w:r>
+      <w:proofErr w:type="spellEnd"/>
+      <w:r>
+        <w:rPr>
+          <w:rFonts w:ascii="Times New Roman" w:hAnsi="Times New Roman" w:cs="Times New Roman"/>
+          <w:sz w:val="24"/>
+        </w:rPr>
+        <w:t xml:space="preserve"> </w:t>
+      </w:r>
+      <w:proofErr w:type="spellStart"/>
+      <w:r>
+        <w:rPr>
+          <w:rFonts w:ascii="Times New Roman" w:hAnsi="Times New Roman" w:cs="Times New Roman"/>
+          <w:sz w:val="24"/>
+        </w:rPr>
+        <w:t>penjualan</w:t>
+      </w:r>
+      <w:proofErr w:type="spellEnd"/>
+      <w:r>
+        <w:rPr>
+          <w:rFonts w:ascii="Times New Roman" w:hAnsi="Times New Roman" w:cs="Times New Roman"/>
+          <w:sz w:val="24"/>
+        </w:rPr>
+        <w:t xml:space="preserve"> </w:t>
+      </w:r>
+      <w:proofErr w:type="spellStart"/>
+      <w:r>
+        <w:rPr>
+          <w:rFonts w:ascii="Times New Roman" w:hAnsi="Times New Roman" w:cs="Times New Roman"/>
+          <w:sz w:val="24"/>
+        </w:rPr>
         <w:t>aktual</w:t>
       </w:r>
       <w:proofErr w:type="spellEnd"/>
@@ -16817,6 +16938,38 @@
           <w:rFonts w:ascii="Times New Roman" w:hAnsi="Times New Roman" w:cs="Times New Roman"/>
           <w:sz w:val="24"/>
         </w:rPr>
+        <w:t>metode</w:t>
+      </w:r>
+      <w:proofErr w:type="spellEnd"/>
+      <w:r>
+        <w:rPr>
+          <w:rFonts w:ascii="Times New Roman" w:hAnsi="Times New Roman" w:cs="Times New Roman"/>
+          <w:sz w:val="24"/>
+        </w:rPr>
+        <w:t xml:space="preserve"> </w:t>
+      </w:r>
+      <w:r>
+        <w:rPr>
+          <w:rFonts w:ascii="Times New Roman" w:hAnsi="Times New Roman" w:cs="Times New Roman"/>
+          <w:i/>
+          <w:iCs/>
+          <w:sz w:val="24"/>
+        </w:rPr>
+        <w:t>exponential smoothing adaptive parameter</w:t>
+      </w:r>
+      <w:r>
+        <w:rPr>
+          <w:rFonts w:ascii="Times New Roman" w:hAnsi="Times New Roman" w:cs="Times New Roman"/>
+          <w:sz w:val="24"/>
+        </w:rPr>
+        <w:t xml:space="preserve"> </w:t>
+      </w:r>
+      <w:proofErr w:type="spellStart"/>
+      <w:r>
+        <w:rPr>
+          <w:rFonts w:ascii="Times New Roman" w:hAnsi="Times New Roman" w:cs="Times New Roman"/>
+          <w:sz w:val="24"/>
+        </w:rPr>
         <w:t>menggunakan</w:t>
       </w:r>
       <w:proofErr w:type="spellEnd"/>
@@ -16841,7 +16994,14 @@
           <w:rFonts w:ascii="Times New Roman" w:hAnsi="Times New Roman" w:cs="Times New Roman"/>
           <w:sz w:val="24"/>
         </w:rPr>
-        <w:t xml:space="preserve"> Ms. Office Excel.</w:t>
+        <w:t xml:space="preserve"> Ms. Office Excel</w:t>
+      </w:r>
+      <w:r>
+        <w:rPr>
+          <w:rFonts w:ascii="Times New Roman" w:hAnsi="Times New Roman" w:cs="Times New Roman"/>
+          <w:sz w:val="24"/>
+        </w:rPr>
+        <w:t>.</w:t>
       </w:r>
     </w:p>
     <w:p>
@@ -16902,7 +17062,7 @@
           <w:rFonts w:ascii="Times New Roman" w:hAnsi="Times New Roman" w:cs="Times New Roman"/>
           <w:sz w:val="24"/>
         </w:rPr>
-        <w:t>kemiripan</w:t>
+        <w:t>keakuratan</w:t>
       </w:r>
       <w:proofErr w:type="spellEnd"/>
       <w:r>
@@ -19167,8 +19327,8 @@
           <w:sz w:val="24"/>
         </w:rPr>
         <w:sectPr>
-          <w:headerReference w:type="default" r:id="rId19"/>
-          <w:footerReference w:type="default" r:id="rId20"/>
+          <w:headerReference w:type="default" r:id="rId21"/>
+          <w:footerReference w:type="default" r:id="rId22"/>
           <w:pgSz w:w="11906" w:h="16838" w:code="9"/>
           <w:pgMar w:top="1701" w:right="1701" w:bottom="1701" w:left="2268" w:header="850" w:footer="850" w:gutter="0"/>
           <w:cols w:space="720"/>
@@ -21729,8 +21889,8 @@
           <w:sz w:val="24"/>
         </w:rPr>
         <w:sectPr>
-          <w:headerReference w:type="default" r:id="rId21"/>
-          <w:footerReference w:type="first" r:id="rId22"/>
+          <w:headerReference w:type="default" r:id="rId23"/>
+          <w:footerReference w:type="first" r:id="rId24"/>
           <w:pgSz w:w="11906" w:h="16838" w:code="9"/>
           <w:pgMar w:top="1701" w:right="1701" w:bottom="1701" w:left="2268" w:header="851" w:footer="851" w:gutter="0"/>
           <w:cols w:space="720"/>
@@ -29383,7 +29543,7 @@
                     <pic:cNvPicPr/>
                   </pic:nvPicPr>
                   <pic:blipFill>
-                    <a:blip r:embed="rId23">
+                    <a:blip r:embed="rId25">
                       <a:extLst>
                         <a:ext uri="{28A0092B-C50C-407E-A947-70E740481C1C}">
                           <a14:useLocalDpi xmlns:a14="http://schemas.microsoft.com/office/drawing/2010/main" val="0"/>
@@ -30313,7 +30473,7 @@
                     <pic:cNvPicPr/>
                   </pic:nvPicPr>
                   <pic:blipFill>
-                    <a:blip r:embed="rId24">
+                    <a:blip r:embed="rId26">
                       <a:extLst>
                         <a:ext uri="{28A0092B-C50C-407E-A947-70E740481C1C}">
                           <a14:useLocalDpi xmlns:a14="http://schemas.microsoft.com/office/drawing/2010/main" val="0"/>
@@ -30525,7 +30685,7 @@
                     <pic:cNvPicPr/>
                   </pic:nvPicPr>
                   <pic:blipFill>
-                    <a:blip r:embed="rId25">
+                    <a:blip r:embed="rId27">
                       <a:extLst>
                         <a:ext uri="{28A0092B-C50C-407E-A947-70E740481C1C}">
                           <a14:useLocalDpi xmlns:a14="http://schemas.microsoft.com/office/drawing/2010/main" val="0"/>
@@ -30784,7 +30944,7 @@
                     <pic:cNvPicPr/>
                   </pic:nvPicPr>
                   <pic:blipFill>
-                    <a:blip r:embed="rId26">
+                    <a:blip r:embed="rId28">
                       <a:extLst>
                         <a:ext uri="{28A0092B-C50C-407E-A947-70E740481C1C}">
                           <a14:useLocalDpi xmlns:a14="http://schemas.microsoft.com/office/drawing/2010/main" val="0"/>
@@ -48798,7 +48958,7 @@
           <w:rFonts w:cs="Times New Roman"/>
         </w:rPr>
         <w:sectPr>
-          <w:headerReference w:type="default" r:id="rId27"/>
+          <w:headerReference w:type="default" r:id="rId29"/>
           <w:pgSz w:w="11906" w:h="16838" w:code="9"/>
           <w:pgMar w:top="1701" w:right="1701" w:bottom="1701" w:left="2268" w:header="850" w:footer="850" w:gutter="0"/>
           <w:cols w:space="720"/>
@@ -49495,9 +49655,9 @@
           <w:sz w:val="24"/>
         </w:rPr>
         <w:sectPr>
-          <w:headerReference w:type="default" r:id="rId28"/>
-          <w:footerReference w:type="default" r:id="rId29"/>
-          <w:headerReference w:type="first" r:id="rId30"/>
+          <w:headerReference w:type="default" r:id="rId30"/>
+          <w:footerReference w:type="default" r:id="rId31"/>
+          <w:headerReference w:type="first" r:id="rId32"/>
           <w:pgSz w:w="11906" w:h="16838" w:code="9"/>
           <w:pgMar w:top="1701" w:right="1701" w:bottom="1701" w:left="2268" w:header="850" w:footer="850" w:gutter="0"/>
           <w:cols w:space="720"/>
@@ -50541,7 +50701,7 @@
                     <pic:cNvPicPr/>
                   </pic:nvPicPr>
                   <pic:blipFill>
-                    <a:blip r:embed="rId31">
+                    <a:blip r:embed="rId33">
                       <a:extLst>
                         <a:ext uri="{28A0092B-C50C-407E-A947-70E740481C1C}">
                           <a14:useLocalDpi xmlns:a14="http://schemas.microsoft.com/office/drawing/2010/main" val="0"/>
@@ -50577,10 +50737,7 @@
         </w:rPr>
       </w:pPr>
       <w:r>
-        <w:t xml:space="preserve">Gambar 3.1 </w:t>
-      </w:r>
-      <w:r>
-        <w:t xml:space="preserve">Flowchart Alur </w:t>
+        <w:t xml:space="preserve">Gambar 3.1 Flowchart Alur </w:t>
       </w:r>
       <w:proofErr w:type="spellStart"/>
       <w:r>
@@ -55076,7 +55233,8 @@
       <w:bookmarkEnd w:id="45"/>
     </w:p>
     <w:sectPr>
-      <w:headerReference w:type="default" r:id="rId32"/>
+      <w:headerReference w:type="default" r:id="rId34"/>
+      <w:footerReference w:type="default" r:id="rId35"/>
       <w:pgSz w:w="11906" w:h="16838" w:code="9"/>
       <w:pgMar w:top="1701" w:right="1701" w:bottom="1701" w:left="2268" w:header="850" w:footer="850" w:gutter="0"/>
       <w:cols w:space="720"/>
@@ -55291,6 +55449,16 @@
 </file>
 
 <file path=word/footer1.xml><?xml version="1.0" encoding="utf-8"?>
+<w:ftr xmlns:wpc="http://schemas.microsoft.com/office/word/2010/wordprocessingCanvas" xmlns:cx="http://schemas.microsoft.com/office/drawing/2014/chartex" xmlns:cx1="http://schemas.microsoft.com/office/drawing/2015/9/8/chartex" xmlns:cx2="http://schemas.microsoft.com/office/drawing/2015/10/21/chartex" xmlns:cx3="http://schemas.microsoft.com/office/drawing/2016/5/9/chartex" xmlns:cx4="http://schemas.microsoft.com/office/drawing/2016/5/10/chartex" xmlns:cx5="http://schemas.microsoft.com/office/drawing/2016/5/11/chartex" xmlns:cx6="http://schemas.microsoft.com/office/drawing/2016/5/12/chartex" xmlns:cx7="http://schemas.microsoft.com/office/drawing/2016/5/13/chartex" xmlns:cx8="http://schemas.microsoft.com/office/drawing/2016/5/14/chartex" xmlns:mc="http://schemas.openxmlformats.org/markup-compatibility/2006" xmlns:aink="http://schemas.microsoft.com/office/drawing/2016/ink" xmlns:am3d="http://schemas.microsoft.com/office/drawing/2017/model3d" xmlns:o="urn:schemas-microsoft-com:office:office" xmlns:r="http://schemas.openxmlformats.org/officeDocument/2006/relationships" xmlns:m="http://schemas.openxmlformats.org/officeDocument/2006/math" xmlns:v="urn:schemas-microsoft-com:vml" xmlns:wp14="http://schemas.microsoft.com/office/word/2010/wordprocessingDrawing" xmlns:wp="http://schemas.openxmlformats.org/drawingml/2006/wordprocessingDrawing" xmlns:w10="urn:schemas-microsoft-com:office:word" xmlns:w="http://schemas.openxmlformats.org/wordprocessingml/2006/main" xmlns:w14="http://schemas.microsoft.com/office/word/2010/wordml" xmlns:w15="http://schemas.microsoft.com/office/word/2012/wordml" xmlns:w16cex="http://schemas.microsoft.com/office/word/2018/wordml/cex" xmlns:w16cid="http://schemas.microsoft.com/office/word/2016/wordml/cid" xmlns:w16="http://schemas.microsoft.com/office/word/2018/wordml" xmlns:w16sdtdh="http://schemas.microsoft.com/office/word/2020/wordml/sdtdatahash" xmlns:w16se="http://schemas.microsoft.com/office/word/2015/wordml/symex" xmlns:wpg="http://schemas.microsoft.com/office/word/2010/wordprocessingGroup" xmlns:wpi="http://schemas.microsoft.com/office/word/2010/wordprocessingInk" xmlns:wne="http://schemas.microsoft.com/office/word/2006/wordml" xmlns:wps="http://schemas.microsoft.com/office/word/2010/wordprocessingShape" mc:Ignorable="w14 w15 w16se w16cid w16 w16cex w16sdtdh wp14">
+  <w:p>
+    <w:pPr>
+      <w:pStyle w:val="Footer"/>
+    </w:pPr>
+  </w:p>
+</w:ftr>
+</file>
+
+<file path=word/footer2.xml><?xml version="1.0" encoding="utf-8"?>
 <w:ftr xmlns:wpc="http://schemas.microsoft.com/office/word/2010/wordprocessingCanvas" xmlns:cx="http://schemas.microsoft.com/office/drawing/2014/chartex" xmlns:cx1="http://schemas.microsoft.com/office/drawing/2015/9/8/chartex" xmlns:cx2="http://schemas.microsoft.com/office/drawing/2015/10/21/chartex" xmlns:cx3="http://schemas.microsoft.com/office/drawing/2016/5/9/chartex" xmlns:cx4="http://schemas.microsoft.com/office/drawing/2016/5/10/chartex" xmlns:cx5="http://schemas.microsoft.com/office/drawing/2016/5/11/chartex" xmlns:cx6="http://schemas.microsoft.com/office/drawing/2016/5/12/chartex" xmlns:cx7="http://schemas.microsoft.com/office/drawing/2016/5/13/chartex" xmlns:cx8="http://schemas.microsoft.com/office/drawing/2016/5/14/chartex" xmlns:mc="http://schemas.openxmlformats.org/markup-compatibility/2006" xmlns:aink="http://schemas.microsoft.com/office/drawing/2016/ink" xmlns:am3d="http://schemas.microsoft.com/office/drawing/2017/model3d" xmlns:o="urn:schemas-microsoft-com:office:office" xmlns:r="http://schemas.openxmlformats.org/officeDocument/2006/relationships" xmlns:m="http://schemas.openxmlformats.org/officeDocument/2006/math" xmlns:v="urn:schemas-microsoft-com:vml" xmlns:wp14="http://schemas.microsoft.com/office/word/2010/wordprocessingDrawing" xmlns:wp="http://schemas.openxmlformats.org/drawingml/2006/wordprocessingDrawing" xmlns:w10="urn:schemas-microsoft-com:office:word" xmlns:w="http://schemas.openxmlformats.org/wordprocessingml/2006/main" xmlns:w14="http://schemas.microsoft.com/office/word/2010/wordml" xmlns:w15="http://schemas.microsoft.com/office/word/2012/wordml" xmlns:w16cex="http://schemas.microsoft.com/office/word/2018/wordml/cex" xmlns:w16cid="http://schemas.microsoft.com/office/word/2016/wordml/cid" xmlns:w16="http://schemas.microsoft.com/office/word/2018/wordml" xmlns:w16sdtdh="http://schemas.microsoft.com/office/word/2020/wordml/sdtdatahash" xmlns:w16se="http://schemas.microsoft.com/office/word/2015/wordml/symex" xmlns:wpg="http://schemas.microsoft.com/office/word/2010/wordprocessingGroup" xmlns:wpi="http://schemas.microsoft.com/office/word/2010/wordprocessingInk" xmlns:wne="http://schemas.microsoft.com/office/word/2006/wordml" xmlns:wps="http://schemas.microsoft.com/office/word/2010/wordprocessingShape" mc:Ignorable="w14 w15 w16se w16cid w16 w16cex w16sdtdh wp14">
   <w:sdt>
     <w:sdtPr>
@@ -55344,7 +55512,7 @@
 </w:ftr>
 </file>
 
-<file path=word/footer2.xml><?xml version="1.0" encoding="utf-8"?>
+<file path=word/footer3.xml><?xml version="1.0" encoding="utf-8"?>
 <w:ftr xmlns:wpc="http://schemas.microsoft.com/office/word/2010/wordprocessingCanvas" xmlns:cx="http://schemas.microsoft.com/office/drawing/2014/chartex" xmlns:cx1="http://schemas.microsoft.com/office/drawing/2015/9/8/chartex" xmlns:cx2="http://schemas.microsoft.com/office/drawing/2015/10/21/chartex" xmlns:cx3="http://schemas.microsoft.com/office/drawing/2016/5/9/chartex" xmlns:cx4="http://schemas.microsoft.com/office/drawing/2016/5/10/chartex" xmlns:cx5="http://schemas.microsoft.com/office/drawing/2016/5/11/chartex" xmlns:cx6="http://schemas.microsoft.com/office/drawing/2016/5/12/chartex" xmlns:cx7="http://schemas.microsoft.com/office/drawing/2016/5/13/chartex" xmlns:cx8="http://schemas.microsoft.com/office/drawing/2016/5/14/chartex" xmlns:mc="http://schemas.openxmlformats.org/markup-compatibility/2006" xmlns:aink="http://schemas.microsoft.com/office/drawing/2016/ink" xmlns:am3d="http://schemas.microsoft.com/office/drawing/2017/model3d" xmlns:o="urn:schemas-microsoft-com:office:office" xmlns:r="http://schemas.openxmlformats.org/officeDocument/2006/relationships" xmlns:m="http://schemas.openxmlformats.org/officeDocument/2006/math" xmlns:v="urn:schemas-microsoft-com:vml" xmlns:wp14="http://schemas.microsoft.com/office/word/2010/wordprocessingDrawing" xmlns:wp="http://schemas.openxmlformats.org/drawingml/2006/wordprocessingDrawing" xmlns:w10="urn:schemas-microsoft-com:office:word" xmlns:w="http://schemas.openxmlformats.org/wordprocessingml/2006/main" xmlns:w14="http://schemas.microsoft.com/office/word/2010/wordml" xmlns:w15="http://schemas.microsoft.com/office/word/2012/wordml" xmlns:w16cex="http://schemas.microsoft.com/office/word/2018/wordml/cex" xmlns:w16cid="http://schemas.microsoft.com/office/word/2016/wordml/cid" xmlns:w16="http://schemas.microsoft.com/office/word/2018/wordml" xmlns:w16sdtdh="http://schemas.microsoft.com/office/word/2020/wordml/sdtdatahash" xmlns:w16se="http://schemas.microsoft.com/office/word/2015/wordml/symex" xmlns:wpg="http://schemas.microsoft.com/office/word/2010/wordprocessingGroup" xmlns:wpi="http://schemas.microsoft.com/office/word/2010/wordprocessingInk" xmlns:wne="http://schemas.microsoft.com/office/word/2006/wordml" xmlns:wps="http://schemas.microsoft.com/office/word/2010/wordprocessingShape" mc:Ignorable="w14 w15 w16se w16cid w16 w16cex w16sdtdh wp14">
   <w:p>
     <w:pPr>
@@ -55360,7 +55528,7 @@
 </w:ftr>
 </file>
 
-<file path=word/footer3.xml><?xml version="1.0" encoding="utf-8"?>
+<file path=word/footer4.xml><?xml version="1.0" encoding="utf-8"?>
 <w:ftr xmlns:wpc="http://schemas.microsoft.com/office/word/2010/wordprocessingCanvas" xmlns:cx="http://schemas.microsoft.com/office/drawing/2014/chartex" xmlns:cx1="http://schemas.microsoft.com/office/drawing/2015/9/8/chartex" xmlns:cx2="http://schemas.microsoft.com/office/drawing/2015/10/21/chartex" xmlns:cx3="http://schemas.microsoft.com/office/drawing/2016/5/9/chartex" xmlns:cx4="http://schemas.microsoft.com/office/drawing/2016/5/10/chartex" xmlns:cx5="http://schemas.microsoft.com/office/drawing/2016/5/11/chartex" xmlns:cx6="http://schemas.microsoft.com/office/drawing/2016/5/12/chartex" xmlns:cx7="http://schemas.microsoft.com/office/drawing/2016/5/13/chartex" xmlns:cx8="http://schemas.microsoft.com/office/drawing/2016/5/14/chartex" xmlns:mc="http://schemas.openxmlformats.org/markup-compatibility/2006" xmlns:aink="http://schemas.microsoft.com/office/drawing/2016/ink" xmlns:am3d="http://schemas.microsoft.com/office/drawing/2017/model3d" xmlns:o="urn:schemas-microsoft-com:office:office" xmlns:r="http://schemas.openxmlformats.org/officeDocument/2006/relationships" xmlns:m="http://schemas.openxmlformats.org/officeDocument/2006/math" xmlns:v="urn:schemas-microsoft-com:vml" xmlns:wp14="http://schemas.microsoft.com/office/word/2010/wordprocessingDrawing" xmlns:wp="http://schemas.openxmlformats.org/drawingml/2006/wordprocessingDrawing" xmlns:w10="urn:schemas-microsoft-com:office:word" xmlns:w="http://schemas.openxmlformats.org/wordprocessingml/2006/main" xmlns:w14="http://schemas.microsoft.com/office/word/2010/wordml" xmlns:w15="http://schemas.microsoft.com/office/word/2012/wordml" xmlns:w16cex="http://schemas.microsoft.com/office/word/2018/wordml/cex" xmlns:w16cid="http://schemas.microsoft.com/office/word/2016/wordml/cid" xmlns:w16="http://schemas.microsoft.com/office/word/2018/wordml" xmlns:w16sdtdh="http://schemas.microsoft.com/office/word/2020/wordml/sdtdatahash" xmlns:w16se="http://schemas.microsoft.com/office/word/2015/wordml/symex" xmlns:wpg="http://schemas.microsoft.com/office/word/2010/wordprocessingGroup" xmlns:wpi="http://schemas.microsoft.com/office/word/2010/wordprocessingInk" xmlns:wne="http://schemas.microsoft.com/office/word/2006/wordml" xmlns:wps="http://schemas.microsoft.com/office/word/2010/wordprocessingShape" mc:Ignorable="w14 w15 w16se w16cid w16 w16cex w16sdtdh wp14">
   <w:sdt>
     <w:sdtPr>
@@ -55408,7 +55576,7 @@
 </w:ftr>
 </file>
 
-<file path=word/footer4.xml><?xml version="1.0" encoding="utf-8"?>
+<file path=word/footer5.xml><?xml version="1.0" encoding="utf-8"?>
 <w:ftr xmlns:wpc="http://schemas.microsoft.com/office/word/2010/wordprocessingCanvas" xmlns:cx="http://schemas.microsoft.com/office/drawing/2014/chartex" xmlns:cx1="http://schemas.microsoft.com/office/drawing/2015/9/8/chartex" xmlns:cx2="http://schemas.microsoft.com/office/drawing/2015/10/21/chartex" xmlns:cx3="http://schemas.microsoft.com/office/drawing/2016/5/9/chartex" xmlns:cx4="http://schemas.microsoft.com/office/drawing/2016/5/10/chartex" xmlns:cx5="http://schemas.microsoft.com/office/drawing/2016/5/11/chartex" xmlns:cx6="http://schemas.microsoft.com/office/drawing/2016/5/12/chartex" xmlns:cx7="http://schemas.microsoft.com/office/drawing/2016/5/13/chartex" xmlns:cx8="http://schemas.microsoft.com/office/drawing/2016/5/14/chartex" xmlns:mc="http://schemas.openxmlformats.org/markup-compatibility/2006" xmlns:aink="http://schemas.microsoft.com/office/drawing/2016/ink" xmlns:am3d="http://schemas.microsoft.com/office/drawing/2017/model3d" xmlns:o="urn:schemas-microsoft-com:office:office" xmlns:r="http://schemas.openxmlformats.org/officeDocument/2006/relationships" xmlns:m="http://schemas.openxmlformats.org/officeDocument/2006/math" xmlns:v="urn:schemas-microsoft-com:vml" xmlns:wp14="http://schemas.microsoft.com/office/word/2010/wordprocessingDrawing" xmlns:wp="http://schemas.openxmlformats.org/drawingml/2006/wordprocessingDrawing" xmlns:w10="urn:schemas-microsoft-com:office:word" xmlns:w="http://schemas.openxmlformats.org/wordprocessingml/2006/main" xmlns:w14="http://schemas.microsoft.com/office/word/2010/wordml" xmlns:w15="http://schemas.microsoft.com/office/word/2012/wordml" xmlns:w16cex="http://schemas.microsoft.com/office/word/2018/wordml/cex" xmlns:w16cid="http://schemas.microsoft.com/office/word/2016/wordml/cid" xmlns:w16="http://schemas.microsoft.com/office/word/2018/wordml" xmlns:w16sdtdh="http://schemas.microsoft.com/office/word/2020/wordml/sdtdatahash" xmlns:w16se="http://schemas.microsoft.com/office/word/2015/wordml/symex" xmlns:wpg="http://schemas.microsoft.com/office/word/2010/wordprocessingGroup" xmlns:wpi="http://schemas.microsoft.com/office/word/2010/wordprocessingInk" xmlns:wne="http://schemas.microsoft.com/office/word/2006/wordml" xmlns:wps="http://schemas.microsoft.com/office/word/2010/wordprocessingShape" mc:Ignorable="w14 w15 w16se w16cid w16 w16cex w16sdtdh wp14">
   <w:sdt>
     <w:sdtPr>
@@ -55456,7 +55624,7 @@
 </w:ftr>
 </file>
 
-<file path=word/footer5.xml><?xml version="1.0" encoding="utf-8"?>
+<file path=word/footer6.xml><?xml version="1.0" encoding="utf-8"?>
 <w:ftr xmlns:wpc="http://schemas.microsoft.com/office/word/2010/wordprocessingCanvas" xmlns:cx="http://schemas.microsoft.com/office/drawing/2014/chartex" xmlns:cx1="http://schemas.microsoft.com/office/drawing/2015/9/8/chartex" xmlns:cx2="http://schemas.microsoft.com/office/drawing/2015/10/21/chartex" xmlns:cx3="http://schemas.microsoft.com/office/drawing/2016/5/9/chartex" xmlns:cx4="http://schemas.microsoft.com/office/drawing/2016/5/10/chartex" xmlns:cx5="http://schemas.microsoft.com/office/drawing/2016/5/11/chartex" xmlns:cx6="http://schemas.microsoft.com/office/drawing/2016/5/12/chartex" xmlns:cx7="http://schemas.microsoft.com/office/drawing/2016/5/13/chartex" xmlns:cx8="http://schemas.microsoft.com/office/drawing/2016/5/14/chartex" xmlns:mc="http://schemas.openxmlformats.org/markup-compatibility/2006" xmlns:aink="http://schemas.microsoft.com/office/drawing/2016/ink" xmlns:am3d="http://schemas.microsoft.com/office/drawing/2017/model3d" xmlns:o="urn:schemas-microsoft-com:office:office" xmlns:r="http://schemas.openxmlformats.org/officeDocument/2006/relationships" xmlns:m="http://schemas.openxmlformats.org/officeDocument/2006/math" xmlns:v="urn:schemas-microsoft-com:vml" xmlns:wp14="http://schemas.microsoft.com/office/word/2010/wordprocessingDrawing" xmlns:wp="http://schemas.openxmlformats.org/drawingml/2006/wordprocessingDrawing" xmlns:w10="urn:schemas-microsoft-com:office:word" xmlns:w="http://schemas.openxmlformats.org/wordprocessingml/2006/main" xmlns:w14="http://schemas.microsoft.com/office/word/2010/wordml" xmlns:w15="http://schemas.microsoft.com/office/word/2012/wordml" xmlns:w16cex="http://schemas.microsoft.com/office/word/2018/wordml/cex" xmlns:w16cid="http://schemas.microsoft.com/office/word/2016/wordml/cid" xmlns:w16="http://schemas.microsoft.com/office/word/2018/wordml" xmlns:w16sdtdh="http://schemas.microsoft.com/office/word/2020/wordml/sdtdatahash" xmlns:w16se="http://schemas.microsoft.com/office/word/2015/wordml/symex" xmlns:wpg="http://schemas.microsoft.com/office/word/2010/wordprocessingGroup" xmlns:wpi="http://schemas.microsoft.com/office/word/2010/wordprocessingInk" xmlns:wne="http://schemas.microsoft.com/office/word/2006/wordml" xmlns:wps="http://schemas.microsoft.com/office/word/2010/wordprocessingShape" mc:Ignorable="w14 w15 w16se w16cid w16 w16cex w16sdtdh wp14">
   <w:p>
     <w:pPr>
@@ -55467,7 +55635,7 @@
 </w:ftr>
 </file>
 
-<file path=word/footer6.xml><?xml version="1.0" encoding="utf-8"?>
+<file path=word/footer7.xml><?xml version="1.0" encoding="utf-8"?>
 <w:ftr xmlns:wpc="http://schemas.microsoft.com/office/word/2010/wordprocessingCanvas" xmlns:cx="http://schemas.microsoft.com/office/drawing/2014/chartex" xmlns:cx1="http://schemas.microsoft.com/office/drawing/2015/9/8/chartex" xmlns:cx2="http://schemas.microsoft.com/office/drawing/2015/10/21/chartex" xmlns:cx3="http://schemas.microsoft.com/office/drawing/2016/5/9/chartex" xmlns:cx4="http://schemas.microsoft.com/office/drawing/2016/5/10/chartex" xmlns:cx5="http://schemas.microsoft.com/office/drawing/2016/5/11/chartex" xmlns:cx6="http://schemas.microsoft.com/office/drawing/2016/5/12/chartex" xmlns:cx7="http://schemas.microsoft.com/office/drawing/2016/5/13/chartex" xmlns:cx8="http://schemas.microsoft.com/office/drawing/2016/5/14/chartex" xmlns:mc="http://schemas.openxmlformats.org/markup-compatibility/2006" xmlns:aink="http://schemas.microsoft.com/office/drawing/2016/ink" xmlns:am3d="http://schemas.microsoft.com/office/drawing/2017/model3d" xmlns:o="urn:schemas-microsoft-com:office:office" xmlns:r="http://schemas.openxmlformats.org/officeDocument/2006/relationships" xmlns:m="http://schemas.openxmlformats.org/officeDocument/2006/math" xmlns:v="urn:schemas-microsoft-com:vml" xmlns:wp14="http://schemas.microsoft.com/office/word/2010/wordprocessingDrawing" xmlns:wp="http://schemas.openxmlformats.org/drawingml/2006/wordprocessingDrawing" xmlns:w10="urn:schemas-microsoft-com:office:word" xmlns:w="http://schemas.openxmlformats.org/wordprocessingml/2006/main" xmlns:w14="http://schemas.microsoft.com/office/word/2010/wordml" xmlns:w15="http://schemas.microsoft.com/office/word/2012/wordml" xmlns:w16cex="http://schemas.microsoft.com/office/word/2018/wordml/cex" xmlns:w16cid="http://schemas.microsoft.com/office/word/2016/wordml/cid" xmlns:w16="http://schemas.microsoft.com/office/word/2018/wordml" xmlns:w16sdtdh="http://schemas.microsoft.com/office/word/2020/wordml/sdtdatahash" xmlns:w16se="http://schemas.microsoft.com/office/word/2015/wordml/symex" xmlns:wpg="http://schemas.microsoft.com/office/word/2010/wordprocessingGroup" xmlns:wpi="http://schemas.microsoft.com/office/word/2010/wordprocessingInk" xmlns:wne="http://schemas.microsoft.com/office/word/2006/wordml" xmlns:wps="http://schemas.microsoft.com/office/word/2010/wordprocessingShape" mc:Ignorable="w14 w15 w16se w16cid w16 w16cex w16sdtdh wp14">
   <w:sdt>
     <w:sdtPr>
@@ -55515,7 +55683,7 @@
 </w:ftr>
 </file>
 
-<file path=word/footer7.xml><?xml version="1.0" encoding="utf-8"?>
+<file path=word/footer8.xml><?xml version="1.0" encoding="utf-8"?>
 <w:ftr xmlns:wpc="http://schemas.microsoft.com/office/word/2010/wordprocessingCanvas" xmlns:cx="http://schemas.microsoft.com/office/drawing/2014/chartex" xmlns:cx1="http://schemas.microsoft.com/office/drawing/2015/9/8/chartex" xmlns:cx2="http://schemas.microsoft.com/office/drawing/2015/10/21/chartex" xmlns:cx3="http://schemas.microsoft.com/office/drawing/2016/5/9/chartex" xmlns:cx4="http://schemas.microsoft.com/office/drawing/2016/5/10/chartex" xmlns:cx5="http://schemas.microsoft.com/office/drawing/2016/5/11/chartex" xmlns:cx6="http://schemas.microsoft.com/office/drawing/2016/5/12/chartex" xmlns:cx7="http://schemas.microsoft.com/office/drawing/2016/5/13/chartex" xmlns:cx8="http://schemas.microsoft.com/office/drawing/2016/5/14/chartex" xmlns:mc="http://schemas.openxmlformats.org/markup-compatibility/2006" xmlns:aink="http://schemas.microsoft.com/office/drawing/2016/ink" xmlns:am3d="http://schemas.microsoft.com/office/drawing/2017/model3d" xmlns:o="urn:schemas-microsoft-com:office:office" xmlns:r="http://schemas.openxmlformats.org/officeDocument/2006/relationships" xmlns:m="http://schemas.openxmlformats.org/officeDocument/2006/math" xmlns:v="urn:schemas-microsoft-com:vml" xmlns:wp14="http://schemas.microsoft.com/office/word/2010/wordprocessingDrawing" xmlns:wp="http://schemas.openxmlformats.org/drawingml/2006/wordprocessingDrawing" xmlns:w10="urn:schemas-microsoft-com:office:word" xmlns:w="http://schemas.openxmlformats.org/wordprocessingml/2006/main" xmlns:w14="http://schemas.microsoft.com/office/word/2010/wordml" xmlns:w15="http://schemas.microsoft.com/office/word/2012/wordml" xmlns:w16cex="http://schemas.microsoft.com/office/word/2018/wordml/cex" xmlns:w16cid="http://schemas.microsoft.com/office/word/2016/wordml/cid" xmlns:w16="http://schemas.microsoft.com/office/word/2018/wordml" xmlns:w16sdtdh="http://schemas.microsoft.com/office/word/2020/wordml/sdtdatahash" xmlns:w16se="http://schemas.microsoft.com/office/word/2015/wordml/symex" xmlns:wpg="http://schemas.microsoft.com/office/word/2010/wordprocessingGroup" xmlns:wpi="http://schemas.microsoft.com/office/word/2010/wordprocessingInk" xmlns:wne="http://schemas.microsoft.com/office/word/2006/wordml" xmlns:wps="http://schemas.microsoft.com/office/word/2010/wordprocessingShape" mc:Ignorable="w14 w15 w16se w16cid w16 w16cex w16sdtdh wp14">
   <w:sdt>
     <w:sdtPr>
@@ -55563,6 +55731,17 @@
 </w:ftr>
 </file>
 
+<file path=word/footer9.xml><?xml version="1.0" encoding="utf-8"?>
+<w:ftr xmlns:wpc="http://schemas.microsoft.com/office/word/2010/wordprocessingCanvas" xmlns:cx="http://schemas.microsoft.com/office/drawing/2014/chartex" xmlns:cx1="http://schemas.microsoft.com/office/drawing/2015/9/8/chartex" xmlns:cx2="http://schemas.microsoft.com/office/drawing/2015/10/21/chartex" xmlns:cx3="http://schemas.microsoft.com/office/drawing/2016/5/9/chartex" xmlns:cx4="http://schemas.microsoft.com/office/drawing/2016/5/10/chartex" xmlns:cx5="http://schemas.microsoft.com/office/drawing/2016/5/11/chartex" xmlns:cx6="http://schemas.microsoft.com/office/drawing/2016/5/12/chartex" xmlns:cx7="http://schemas.microsoft.com/office/drawing/2016/5/13/chartex" xmlns:cx8="http://schemas.microsoft.com/office/drawing/2016/5/14/chartex" xmlns:mc="http://schemas.openxmlformats.org/markup-compatibility/2006" xmlns:aink="http://schemas.microsoft.com/office/drawing/2016/ink" xmlns:am3d="http://schemas.microsoft.com/office/drawing/2017/model3d" xmlns:o="urn:schemas-microsoft-com:office:office" xmlns:r="http://schemas.openxmlformats.org/officeDocument/2006/relationships" xmlns:m="http://schemas.openxmlformats.org/officeDocument/2006/math" xmlns:v="urn:schemas-microsoft-com:vml" xmlns:wp14="http://schemas.microsoft.com/office/word/2010/wordprocessingDrawing" xmlns:wp="http://schemas.openxmlformats.org/drawingml/2006/wordprocessingDrawing" xmlns:w10="urn:schemas-microsoft-com:office:word" xmlns:w="http://schemas.openxmlformats.org/wordprocessingml/2006/main" xmlns:w14="http://schemas.microsoft.com/office/word/2010/wordml" xmlns:w15="http://schemas.microsoft.com/office/word/2012/wordml" xmlns:w16cex="http://schemas.microsoft.com/office/word/2018/wordml/cex" xmlns:w16cid="http://schemas.microsoft.com/office/word/2016/wordml/cid" xmlns:w16="http://schemas.microsoft.com/office/word/2018/wordml" xmlns:w16sdtdh="http://schemas.microsoft.com/office/word/2020/wordml/sdtdatahash" xmlns:w16se="http://schemas.microsoft.com/office/word/2015/wordml/symex" xmlns:wpg="http://schemas.microsoft.com/office/word/2010/wordprocessingGroup" xmlns:wpi="http://schemas.microsoft.com/office/word/2010/wordprocessingInk" xmlns:wne="http://schemas.microsoft.com/office/word/2006/wordml" xmlns:wps="http://schemas.microsoft.com/office/word/2010/wordprocessingShape" mc:Ignorable="w14 w15 w16se w16cid w16 w16cex w16sdtdh wp14">
+  <w:p>
+    <w:pPr>
+      <w:pStyle w:val="Footer"/>
+      <w:jc w:val="center"/>
+    </w:pPr>
+  </w:p>
+</w:ftr>
+</file>
+
 <file path=word/footnotes.xml><?xml version="1.0" encoding="utf-8"?>
 <w:footnotes xmlns:wpc="http://schemas.microsoft.com/office/word/2010/wordprocessingCanvas" xmlns:cx="http://schemas.microsoft.com/office/drawing/2014/chartex" xmlns:cx1="http://schemas.microsoft.com/office/drawing/2015/9/8/chartex" xmlns:cx2="http://schemas.microsoft.com/office/drawing/2015/10/21/chartex" xmlns:cx3="http://schemas.microsoft.com/office/drawing/2016/5/9/chartex" xmlns:cx4="http://schemas.microsoft.com/office/drawing/2016/5/10/chartex" xmlns:cx5="http://schemas.microsoft.com/office/drawing/2016/5/11/chartex" xmlns:cx6="http://schemas.microsoft.com/office/drawing/2016/5/12/chartex" xmlns:cx7="http://schemas.microsoft.com/office/drawing/2016/5/13/chartex" xmlns:cx8="http://schemas.microsoft.com/office/drawing/2016/5/14/chartex" xmlns:mc="http://schemas.openxmlformats.org/markup-compatibility/2006" xmlns:aink="http://schemas.microsoft.com/office/drawing/2016/ink" xmlns:am3d="http://schemas.microsoft.com/office/drawing/2017/model3d" xmlns:o="urn:schemas-microsoft-com:office:office" xmlns:r="http://schemas.openxmlformats.org/officeDocument/2006/relationships" xmlns:m="http://schemas.openxmlformats.org/officeDocument/2006/math" xmlns:v="urn:schemas-microsoft-com:vml" xmlns:wp14="http://schemas.microsoft.com/office/word/2010/wordprocessingDrawing" xmlns:wp="http://schemas.openxmlformats.org/drawingml/2006/wordprocessingDrawing" xmlns:w10="urn:schemas-microsoft-com:office:word" xmlns:w="http://schemas.openxmlformats.org/wordprocessingml/2006/main" xmlns:w14="http://schemas.microsoft.com/office/word/2010/wordml" xmlns:w15="http://schemas.microsoft.com/office/word/2012/wordml" xmlns:w16cex="http://schemas.microsoft.com/office/word/2018/wordml/cex" xmlns:w16cid="http://schemas.microsoft.com/office/word/2016/wordml/cid" xmlns:w16="http://schemas.microsoft.com/office/word/2018/wordml" xmlns:w16sdtdh="http://schemas.microsoft.com/office/word/2020/wordml/sdtdatahash" xmlns:w16se="http://schemas.microsoft.com/office/word/2015/wordml/symex" xmlns:wpg="http://schemas.microsoft.com/office/word/2010/wordprocessingGroup" xmlns:wpi="http://schemas.microsoft.com/office/word/2010/wordprocessingInk" xmlns:wne="http://schemas.microsoft.com/office/word/2006/wordml" xmlns:wps="http://schemas.microsoft.com/office/word/2010/wordprocessingShape" mc:Ignorable="w14 w15 w16se w16cid w16 w16cex w16sdtdh wp14">
   <w:footnote w:type="separator" w:id="-1">
@@ -55589,6 +55768,16 @@
 </file>
 
 <file path=word/header1.xml><?xml version="1.0" encoding="utf-8"?>
+<w:hdr xmlns:wpc="http://schemas.microsoft.com/office/word/2010/wordprocessingCanvas" xmlns:cx="http://schemas.microsoft.com/office/drawing/2014/chartex" xmlns:cx1="http://schemas.microsoft.com/office/drawing/2015/9/8/chartex" xmlns:cx2="http://schemas.microsoft.com/office/drawing/2015/10/21/chartex" xmlns:cx3="http://schemas.microsoft.com/office/drawing/2016/5/9/chartex" xmlns:cx4="http://schemas.microsoft.com/office/drawing/2016/5/10/chartex" xmlns:cx5="http://schemas.microsoft.com/office/drawing/2016/5/11/chartex" xmlns:cx6="http://schemas.microsoft.com/office/drawing/2016/5/12/chartex" xmlns:cx7="http://schemas.microsoft.com/office/drawing/2016/5/13/chartex" xmlns:cx8="http://schemas.microsoft.com/office/drawing/2016/5/14/chartex" xmlns:mc="http://schemas.openxmlformats.org/markup-compatibility/2006" xmlns:aink="http://schemas.microsoft.com/office/drawing/2016/ink" xmlns:am3d="http://schemas.microsoft.com/office/drawing/2017/model3d" xmlns:o="urn:schemas-microsoft-com:office:office" xmlns:r="http://schemas.openxmlformats.org/officeDocument/2006/relationships" xmlns:m="http://schemas.openxmlformats.org/officeDocument/2006/math" xmlns:v="urn:schemas-microsoft-com:vml" xmlns:wp14="http://schemas.microsoft.com/office/word/2010/wordprocessingDrawing" xmlns:wp="http://schemas.openxmlformats.org/drawingml/2006/wordprocessingDrawing" xmlns:w10="urn:schemas-microsoft-com:office:word" xmlns:w="http://schemas.openxmlformats.org/wordprocessingml/2006/main" xmlns:w14="http://schemas.microsoft.com/office/word/2010/wordml" xmlns:w15="http://schemas.microsoft.com/office/word/2012/wordml" xmlns:w16cex="http://schemas.microsoft.com/office/word/2018/wordml/cex" xmlns:w16cid="http://schemas.microsoft.com/office/word/2016/wordml/cid" xmlns:w16="http://schemas.microsoft.com/office/word/2018/wordml" xmlns:w16sdtdh="http://schemas.microsoft.com/office/word/2020/wordml/sdtdatahash" xmlns:w16se="http://schemas.microsoft.com/office/word/2015/wordml/symex" xmlns:wpg="http://schemas.microsoft.com/office/word/2010/wordprocessingGroup" xmlns:wpi="http://schemas.microsoft.com/office/word/2010/wordprocessingInk" xmlns:wne="http://schemas.microsoft.com/office/word/2006/wordml" xmlns:wps="http://schemas.microsoft.com/office/word/2010/wordprocessingShape" mc:Ignorable="w14 w15 w16se w16cid w16 w16cex w16sdtdh wp14">
+  <w:p>
+    <w:pPr>
+      <w:pStyle w:val="Header"/>
+    </w:pPr>
+  </w:p>
+</w:hdr>
+</file>
+
+<file path=word/header2.xml><?xml version="1.0" encoding="utf-8"?>
 <w:hdr xmlns:wpc="http://schemas.microsoft.com/office/word/2010/wordprocessingCanvas" xmlns:cx="http://schemas.microsoft.com/office/drawing/2014/chartex" xmlns:cx1="http://schemas.microsoft.com/office/drawing/2015/9/8/chartex" xmlns:cx2="http://schemas.microsoft.com/office/drawing/2015/10/21/chartex" xmlns:cx3="http://schemas.microsoft.com/office/drawing/2016/5/9/chartex" xmlns:cx4="http://schemas.microsoft.com/office/drawing/2016/5/10/chartex" xmlns:cx5="http://schemas.microsoft.com/office/drawing/2016/5/11/chartex" xmlns:cx6="http://schemas.microsoft.com/office/drawing/2016/5/12/chartex" xmlns:cx7="http://schemas.microsoft.com/office/drawing/2016/5/13/chartex" xmlns:cx8="http://schemas.microsoft.com/office/drawing/2016/5/14/chartex" xmlns:mc="http://schemas.openxmlformats.org/markup-compatibility/2006" xmlns:aink="http://schemas.microsoft.com/office/drawing/2016/ink" xmlns:am3d="http://schemas.microsoft.com/office/drawing/2017/model3d" xmlns:o="urn:schemas-microsoft-com:office:office" xmlns:r="http://schemas.openxmlformats.org/officeDocument/2006/relationships" xmlns:m="http://schemas.openxmlformats.org/officeDocument/2006/math" xmlns:v="urn:schemas-microsoft-com:vml" xmlns:wp14="http://schemas.microsoft.com/office/word/2010/wordprocessingDrawing" xmlns:wp="http://schemas.openxmlformats.org/drawingml/2006/wordprocessingDrawing" xmlns:w10="urn:schemas-microsoft-com:office:word" xmlns:w="http://schemas.openxmlformats.org/wordprocessingml/2006/main" xmlns:w14="http://schemas.microsoft.com/office/word/2010/wordml" xmlns:w15="http://schemas.microsoft.com/office/word/2012/wordml" xmlns:w16cex="http://schemas.microsoft.com/office/word/2018/wordml/cex" xmlns:w16cid="http://schemas.microsoft.com/office/word/2016/wordml/cid" xmlns:w16="http://schemas.microsoft.com/office/word/2018/wordml" xmlns:w16sdtdh="http://schemas.microsoft.com/office/word/2020/wordml/sdtdatahash" xmlns:w16se="http://schemas.microsoft.com/office/word/2015/wordml/symex" xmlns:wpg="http://schemas.microsoft.com/office/word/2010/wordprocessingGroup" xmlns:wpi="http://schemas.microsoft.com/office/word/2010/wordprocessingInk" xmlns:wne="http://schemas.microsoft.com/office/word/2006/wordml" xmlns:wps="http://schemas.microsoft.com/office/word/2010/wordprocessingShape" mc:Ignorable="w14 w15 w16se w16cid w16 w16cex w16sdtdh wp14">
   <w:p>
     <w:pPr>
@@ -55604,7 +55793,7 @@
 </w:hdr>
 </file>
 
-<file path=word/header2.xml><?xml version="1.0" encoding="utf-8"?>
+<file path=word/header3.xml><?xml version="1.0" encoding="utf-8"?>
 <w:hdr xmlns:wpc="http://schemas.microsoft.com/office/word/2010/wordprocessingCanvas" xmlns:cx="http://schemas.microsoft.com/office/drawing/2014/chartex" xmlns:cx1="http://schemas.microsoft.com/office/drawing/2015/9/8/chartex" xmlns:cx2="http://schemas.microsoft.com/office/drawing/2015/10/21/chartex" xmlns:cx3="http://schemas.microsoft.com/office/drawing/2016/5/9/chartex" xmlns:cx4="http://schemas.microsoft.com/office/drawing/2016/5/10/chartex" xmlns:cx5="http://schemas.microsoft.com/office/drawing/2016/5/11/chartex" xmlns:cx6="http://schemas.microsoft.com/office/drawing/2016/5/12/chartex" xmlns:cx7="http://schemas.microsoft.com/office/drawing/2016/5/13/chartex" xmlns:cx8="http://schemas.microsoft.com/office/drawing/2016/5/14/chartex" xmlns:mc="http://schemas.openxmlformats.org/markup-compatibility/2006" xmlns:aink="http://schemas.microsoft.com/office/drawing/2016/ink" xmlns:am3d="http://schemas.microsoft.com/office/drawing/2017/model3d" xmlns:o="urn:schemas-microsoft-com:office:office" xmlns:r="http://schemas.openxmlformats.org/officeDocument/2006/relationships" xmlns:m="http://schemas.openxmlformats.org/officeDocument/2006/math" xmlns:v="urn:schemas-microsoft-com:vml" xmlns:wp14="http://schemas.microsoft.com/office/word/2010/wordprocessingDrawing" xmlns:wp="http://schemas.openxmlformats.org/drawingml/2006/wordprocessingDrawing" xmlns:w10="urn:schemas-microsoft-com:office:word" xmlns:w="http://schemas.openxmlformats.org/wordprocessingml/2006/main" xmlns:w14="http://schemas.microsoft.com/office/word/2010/wordml" xmlns:w15="http://schemas.microsoft.com/office/word/2012/wordml" xmlns:w16cex="http://schemas.microsoft.com/office/word/2018/wordml/cex" xmlns:w16cid="http://schemas.microsoft.com/office/word/2016/wordml/cid" xmlns:w16="http://schemas.microsoft.com/office/word/2018/wordml" xmlns:w16sdtdh="http://schemas.microsoft.com/office/word/2020/wordml/sdtdatahash" xmlns:w16se="http://schemas.microsoft.com/office/word/2015/wordml/symex" xmlns:wpg="http://schemas.microsoft.com/office/word/2010/wordprocessingGroup" xmlns:wpi="http://schemas.microsoft.com/office/word/2010/wordprocessingInk" xmlns:wne="http://schemas.microsoft.com/office/word/2006/wordml" xmlns:wps="http://schemas.microsoft.com/office/word/2010/wordprocessingShape" mc:Ignorable="w14 w15 w16se w16cid w16 w16cex w16sdtdh wp14">
   <w:p>
     <w:pPr>
@@ -55615,7 +55804,7 @@
 </w:hdr>
 </file>
 
-<file path=word/header3.xml><?xml version="1.0" encoding="utf-8"?>
+<file path=word/header4.xml><?xml version="1.0" encoding="utf-8"?>
 <w:hdr xmlns:wpc="http://schemas.microsoft.com/office/word/2010/wordprocessingCanvas" xmlns:cx="http://schemas.microsoft.com/office/drawing/2014/chartex" xmlns:cx1="http://schemas.microsoft.com/office/drawing/2015/9/8/chartex" xmlns:cx2="http://schemas.microsoft.com/office/drawing/2015/10/21/chartex" xmlns:cx3="http://schemas.microsoft.com/office/drawing/2016/5/9/chartex" xmlns:cx4="http://schemas.microsoft.com/office/drawing/2016/5/10/chartex" xmlns:cx5="http://schemas.microsoft.com/office/drawing/2016/5/11/chartex" xmlns:cx6="http://schemas.microsoft.com/office/drawing/2016/5/12/chartex" xmlns:cx7="http://schemas.microsoft.com/office/drawing/2016/5/13/chartex" xmlns:cx8="http://schemas.microsoft.com/office/drawing/2016/5/14/chartex" xmlns:mc="http://schemas.openxmlformats.org/markup-compatibility/2006" xmlns:aink="http://schemas.microsoft.com/office/drawing/2016/ink" xmlns:am3d="http://schemas.microsoft.com/office/drawing/2017/model3d" xmlns:o="urn:schemas-microsoft-com:office:office" xmlns:r="http://schemas.openxmlformats.org/officeDocument/2006/relationships" xmlns:m="http://schemas.openxmlformats.org/officeDocument/2006/math" xmlns:v="urn:schemas-microsoft-com:vml" xmlns:wp14="http://schemas.microsoft.com/office/word/2010/wordprocessingDrawing" xmlns:wp="http://schemas.openxmlformats.org/drawingml/2006/wordprocessingDrawing" xmlns:w10="urn:schemas-microsoft-com:office:word" xmlns:w="http://schemas.openxmlformats.org/wordprocessingml/2006/main" xmlns:w14="http://schemas.microsoft.com/office/word/2010/wordml" xmlns:w15="http://schemas.microsoft.com/office/word/2012/wordml" xmlns:w16cex="http://schemas.microsoft.com/office/word/2018/wordml/cex" xmlns:w16cid="http://schemas.microsoft.com/office/word/2016/wordml/cid" xmlns:w16="http://schemas.microsoft.com/office/word/2018/wordml" xmlns:w16sdtdh="http://schemas.microsoft.com/office/word/2020/wordml/sdtdatahash" xmlns:w16se="http://schemas.microsoft.com/office/word/2015/wordml/symex" xmlns:wpg="http://schemas.microsoft.com/office/word/2010/wordprocessingGroup" xmlns:wpi="http://schemas.microsoft.com/office/word/2010/wordprocessingInk" xmlns:wne="http://schemas.microsoft.com/office/word/2006/wordml" xmlns:wps="http://schemas.microsoft.com/office/word/2010/wordprocessingShape" mc:Ignorable="w14 w15 w16se w16cid w16 w16cex w16sdtdh wp14">
   <w:sdt>
     <w:sdtPr>
@@ -55668,7 +55857,7 @@
 </w:hdr>
 </file>
 
-<file path=word/header4.xml><?xml version="1.0" encoding="utf-8"?>
+<file path=word/header5.xml><?xml version="1.0" encoding="utf-8"?>
 <w:hdr xmlns:wpc="http://schemas.microsoft.com/office/word/2010/wordprocessingCanvas" xmlns:cx="http://schemas.microsoft.com/office/drawing/2014/chartex" xmlns:cx1="http://schemas.microsoft.com/office/drawing/2015/9/8/chartex" xmlns:cx2="http://schemas.microsoft.com/office/drawing/2015/10/21/chartex" xmlns:cx3="http://schemas.microsoft.com/office/drawing/2016/5/9/chartex" xmlns:cx4="http://schemas.microsoft.com/office/drawing/2016/5/10/chartex" xmlns:cx5="http://schemas.microsoft.com/office/drawing/2016/5/11/chartex" xmlns:cx6="http://schemas.microsoft.com/office/drawing/2016/5/12/chartex" xmlns:cx7="http://schemas.microsoft.com/office/drawing/2016/5/13/chartex" xmlns:cx8="http://schemas.microsoft.com/office/drawing/2016/5/14/chartex" xmlns:mc="http://schemas.openxmlformats.org/markup-compatibility/2006" xmlns:aink="http://schemas.microsoft.com/office/drawing/2016/ink" xmlns:am3d="http://schemas.microsoft.com/office/drawing/2017/model3d" xmlns:o="urn:schemas-microsoft-com:office:office" xmlns:r="http://schemas.openxmlformats.org/officeDocument/2006/relationships" xmlns:m="http://schemas.openxmlformats.org/officeDocument/2006/math" xmlns:v="urn:schemas-microsoft-com:vml" xmlns:wp14="http://schemas.microsoft.com/office/word/2010/wordprocessingDrawing" xmlns:wp="http://schemas.openxmlformats.org/drawingml/2006/wordprocessingDrawing" xmlns:w10="urn:schemas-microsoft-com:office:word" xmlns:w="http://schemas.openxmlformats.org/wordprocessingml/2006/main" xmlns:w14="http://schemas.microsoft.com/office/word/2010/wordml" xmlns:w15="http://schemas.microsoft.com/office/word/2012/wordml" xmlns:w16cex="http://schemas.microsoft.com/office/word/2018/wordml/cex" xmlns:w16cid="http://schemas.microsoft.com/office/word/2016/wordml/cid" xmlns:w16="http://schemas.microsoft.com/office/word/2018/wordml" xmlns:w16sdtdh="http://schemas.microsoft.com/office/word/2020/wordml/sdtdatahash" xmlns:w16se="http://schemas.microsoft.com/office/word/2015/wordml/symex" xmlns:wpg="http://schemas.microsoft.com/office/word/2010/wordprocessingGroup" xmlns:wpi="http://schemas.microsoft.com/office/word/2010/wordprocessingInk" xmlns:wne="http://schemas.microsoft.com/office/word/2006/wordml" xmlns:wps="http://schemas.microsoft.com/office/word/2010/wordprocessingShape" mc:Ignorable="w14 w15 w16se w16cid w16 w16cex w16sdtdh wp14">
   <w:sdt>
     <w:sdtPr>
@@ -55716,7 +55905,7 @@
 </w:hdr>
 </file>
 
-<file path=word/header5.xml><?xml version="1.0" encoding="utf-8"?>
+<file path=word/header6.xml><?xml version="1.0" encoding="utf-8"?>
 <w:hdr xmlns:wpc="http://schemas.microsoft.com/office/word/2010/wordprocessingCanvas" xmlns:cx="http://schemas.microsoft.com/office/drawing/2014/chartex" xmlns:cx1="http://schemas.microsoft.com/office/drawing/2015/9/8/chartex" xmlns:cx2="http://schemas.microsoft.com/office/drawing/2015/10/21/chartex" xmlns:cx3="http://schemas.microsoft.com/office/drawing/2016/5/9/chartex" xmlns:cx4="http://schemas.microsoft.com/office/drawing/2016/5/10/chartex" xmlns:cx5="http://schemas.microsoft.com/office/drawing/2016/5/11/chartex" xmlns:cx6="http://schemas.microsoft.com/office/drawing/2016/5/12/chartex" xmlns:cx7="http://schemas.microsoft.com/office/drawing/2016/5/13/chartex" xmlns:cx8="http://schemas.microsoft.com/office/drawing/2016/5/14/chartex" xmlns:mc="http://schemas.openxmlformats.org/markup-compatibility/2006" xmlns:aink="http://schemas.microsoft.com/office/drawing/2016/ink" xmlns:am3d="http://schemas.microsoft.com/office/drawing/2017/model3d" xmlns:o="urn:schemas-microsoft-com:office:office" xmlns:r="http://schemas.openxmlformats.org/officeDocument/2006/relationships" xmlns:m="http://schemas.openxmlformats.org/officeDocument/2006/math" xmlns:v="urn:schemas-microsoft-com:vml" xmlns:wp14="http://schemas.microsoft.com/office/word/2010/wordprocessingDrawing" xmlns:wp="http://schemas.openxmlformats.org/drawingml/2006/wordprocessingDrawing" xmlns:w10="urn:schemas-microsoft-com:office:word" xmlns:w="http://schemas.openxmlformats.org/wordprocessingml/2006/main" xmlns:w14="http://schemas.microsoft.com/office/word/2010/wordml" xmlns:w15="http://schemas.microsoft.com/office/word/2012/wordml" xmlns:w16cex="http://schemas.microsoft.com/office/word/2018/wordml/cex" xmlns:w16cid="http://schemas.microsoft.com/office/word/2016/wordml/cid" xmlns:w16="http://schemas.microsoft.com/office/word/2018/wordml" xmlns:w16sdtdh="http://schemas.microsoft.com/office/word/2020/wordml/sdtdatahash" xmlns:w16se="http://schemas.microsoft.com/office/word/2015/wordml/symex" xmlns:wpg="http://schemas.microsoft.com/office/word/2010/wordprocessingGroup" xmlns:wpi="http://schemas.microsoft.com/office/word/2010/wordprocessingInk" xmlns:wne="http://schemas.microsoft.com/office/word/2006/wordml" xmlns:wps="http://schemas.microsoft.com/office/word/2010/wordprocessingShape" mc:Ignorable="w14 w15 w16se w16cid w16 w16cex w16sdtdh wp14">
   <w:sdt>
     <w:sdtPr>
@@ -55764,7 +55953,7 @@
 </w:hdr>
 </file>
 
-<file path=word/header6.xml><?xml version="1.0" encoding="utf-8"?>
+<file path=word/header7.xml><?xml version="1.0" encoding="utf-8"?>
 <w:hdr xmlns:wpc="http://schemas.microsoft.com/office/word/2010/wordprocessingCanvas" xmlns:cx="http://schemas.microsoft.com/office/drawing/2014/chartex" xmlns:cx1="http://schemas.microsoft.com/office/drawing/2015/9/8/chartex" xmlns:cx2="http://schemas.microsoft.com/office/drawing/2015/10/21/chartex" xmlns:cx3="http://schemas.microsoft.com/office/drawing/2016/5/9/chartex" xmlns:cx4="http://schemas.microsoft.com/office/drawing/2016/5/10/chartex" xmlns:cx5="http://schemas.microsoft.com/office/drawing/2016/5/11/chartex" xmlns:cx6="http://schemas.microsoft.com/office/drawing/2016/5/12/chartex" xmlns:cx7="http://schemas.microsoft.com/office/drawing/2016/5/13/chartex" xmlns:cx8="http://schemas.microsoft.com/office/drawing/2016/5/14/chartex" xmlns:mc="http://schemas.openxmlformats.org/markup-compatibility/2006" xmlns:aink="http://schemas.microsoft.com/office/drawing/2016/ink" xmlns:am3d="http://schemas.microsoft.com/office/drawing/2017/model3d" xmlns:o="urn:schemas-microsoft-com:office:office" xmlns:r="http://schemas.openxmlformats.org/officeDocument/2006/relationships" xmlns:m="http://schemas.openxmlformats.org/officeDocument/2006/math" xmlns:v="urn:schemas-microsoft-com:vml" xmlns:wp14="http://schemas.microsoft.com/office/word/2010/wordprocessingDrawing" xmlns:wp="http://schemas.openxmlformats.org/drawingml/2006/wordprocessingDrawing" xmlns:w10="urn:schemas-microsoft-com:office:word" xmlns:w="http://schemas.openxmlformats.org/wordprocessingml/2006/main" xmlns:w14="http://schemas.microsoft.com/office/word/2010/wordml" xmlns:w15="http://schemas.microsoft.com/office/word/2012/wordml" xmlns:w16cex="http://schemas.microsoft.com/office/word/2018/wordml/cex" xmlns:w16cid="http://schemas.microsoft.com/office/word/2016/wordml/cid" xmlns:w16="http://schemas.microsoft.com/office/word/2018/wordml" xmlns:w16sdtdh="http://schemas.microsoft.com/office/word/2020/wordml/sdtdatahash" xmlns:w16se="http://schemas.microsoft.com/office/word/2015/wordml/symex" xmlns:wpg="http://schemas.microsoft.com/office/word/2010/wordprocessingGroup" xmlns:wpi="http://schemas.microsoft.com/office/word/2010/wordprocessingInk" xmlns:wne="http://schemas.microsoft.com/office/word/2006/wordml" xmlns:wps="http://schemas.microsoft.com/office/word/2010/wordprocessingShape" mc:Ignorable="w14 w15 w16se w16cid w16 w16cex w16sdtdh wp14">
   <w:p>
     <w:pPr>
@@ -55775,7 +55964,7 @@
 </w:hdr>
 </file>
 
-<file path=word/header7.xml><?xml version="1.0" encoding="utf-8"?>
+<file path=word/header8.xml><?xml version="1.0" encoding="utf-8"?>
 <w:hdr xmlns:wpc="http://schemas.microsoft.com/office/word/2010/wordprocessingCanvas" xmlns:cx="http://schemas.microsoft.com/office/drawing/2014/chartex" xmlns:cx1="http://schemas.microsoft.com/office/drawing/2015/9/8/chartex" xmlns:cx2="http://schemas.microsoft.com/office/drawing/2015/10/21/chartex" xmlns:cx3="http://schemas.microsoft.com/office/drawing/2016/5/9/chartex" xmlns:cx4="http://schemas.microsoft.com/office/drawing/2016/5/10/chartex" xmlns:cx5="http://schemas.microsoft.com/office/drawing/2016/5/11/chartex" xmlns:cx6="http://schemas.microsoft.com/office/drawing/2016/5/12/chartex" xmlns:cx7="http://schemas.microsoft.com/office/drawing/2016/5/13/chartex" xmlns:cx8="http://schemas.microsoft.com/office/drawing/2016/5/14/chartex" xmlns:mc="http://schemas.openxmlformats.org/markup-compatibility/2006" xmlns:aink="http://schemas.microsoft.com/office/drawing/2016/ink" xmlns:am3d="http://schemas.microsoft.com/office/drawing/2017/model3d" xmlns:o="urn:schemas-microsoft-com:office:office" xmlns:r="http://schemas.openxmlformats.org/officeDocument/2006/relationships" xmlns:m="http://schemas.openxmlformats.org/officeDocument/2006/math" xmlns:v="urn:schemas-microsoft-com:vml" xmlns:wp14="http://schemas.microsoft.com/office/word/2010/wordprocessingDrawing" xmlns:wp="http://schemas.openxmlformats.org/drawingml/2006/wordprocessingDrawing" xmlns:w10="urn:schemas-microsoft-com:office:word" xmlns:w="http://schemas.openxmlformats.org/wordprocessingml/2006/main" xmlns:w14="http://schemas.microsoft.com/office/word/2010/wordml" xmlns:w15="http://schemas.microsoft.com/office/word/2012/wordml" xmlns:w16cex="http://schemas.microsoft.com/office/word/2018/wordml/cex" xmlns:w16cid="http://schemas.microsoft.com/office/word/2016/wordml/cid" xmlns:w16="http://schemas.microsoft.com/office/word/2018/wordml" xmlns:w16sdtdh="http://schemas.microsoft.com/office/word/2020/wordml/sdtdatahash" xmlns:w16se="http://schemas.microsoft.com/office/word/2015/wordml/symex" xmlns:wpg="http://schemas.microsoft.com/office/word/2010/wordprocessingGroup" xmlns:wpi="http://schemas.microsoft.com/office/word/2010/wordprocessingInk" xmlns:wne="http://schemas.microsoft.com/office/word/2006/wordml" xmlns:wps="http://schemas.microsoft.com/office/word/2010/wordprocessingShape" mc:Ignorable="w14 w15 w16se w16cid w16 w16cex w16sdtdh wp14">
   <w:sdt>
     <w:sdtPr>
@@ -55829,7 +56018,7 @@
 </w:hdr>
 </file>
 
-<file path=word/header8.xml><?xml version="1.0" encoding="utf-8"?>
+<file path=word/header9.xml><?xml version="1.0" encoding="utf-8"?>
 <w:hdr xmlns:wpc="http://schemas.microsoft.com/office/word/2010/wordprocessingCanvas" xmlns:cx="http://schemas.microsoft.com/office/drawing/2014/chartex" xmlns:cx1="http://schemas.microsoft.com/office/drawing/2015/9/8/chartex" xmlns:cx2="http://schemas.microsoft.com/office/drawing/2015/10/21/chartex" xmlns:cx3="http://schemas.microsoft.com/office/drawing/2016/5/9/chartex" xmlns:cx4="http://schemas.microsoft.com/office/drawing/2016/5/10/chartex" xmlns:cx5="http://schemas.microsoft.com/office/drawing/2016/5/11/chartex" xmlns:cx6="http://schemas.microsoft.com/office/drawing/2016/5/12/chartex" xmlns:cx7="http://schemas.microsoft.com/office/drawing/2016/5/13/chartex" xmlns:cx8="http://schemas.microsoft.com/office/drawing/2016/5/14/chartex" xmlns:mc="http://schemas.openxmlformats.org/markup-compatibility/2006" xmlns:aink="http://schemas.microsoft.com/office/drawing/2016/ink" xmlns:am3d="http://schemas.microsoft.com/office/drawing/2017/model3d" xmlns:o="urn:schemas-microsoft-com:office:office" xmlns:r="http://schemas.openxmlformats.org/officeDocument/2006/relationships" xmlns:m="http://schemas.openxmlformats.org/officeDocument/2006/math" xmlns:v="urn:schemas-microsoft-com:vml" xmlns:wp14="http://schemas.microsoft.com/office/word/2010/wordprocessingDrawing" xmlns:wp="http://schemas.openxmlformats.org/drawingml/2006/wordprocessingDrawing" xmlns:w10="urn:schemas-microsoft-com:office:word" xmlns:w="http://schemas.openxmlformats.org/wordprocessingml/2006/main" xmlns:w14="http://schemas.microsoft.com/office/word/2010/wordml" xmlns:w15="http://schemas.microsoft.com/office/word/2012/wordml" xmlns:w16cex="http://schemas.microsoft.com/office/word/2018/wordml/cex" xmlns:w16cid="http://schemas.microsoft.com/office/word/2016/wordml/cid" xmlns:w16="http://schemas.microsoft.com/office/word/2018/wordml" xmlns:w16sdtdh="http://schemas.microsoft.com/office/word/2020/wordml/sdtdatahash" xmlns:w16se="http://schemas.microsoft.com/office/word/2015/wordml/symex" xmlns:wpg="http://schemas.microsoft.com/office/word/2010/wordprocessingGroup" xmlns:wpi="http://schemas.microsoft.com/office/word/2010/wordprocessingInk" xmlns:wne="http://schemas.microsoft.com/office/word/2006/wordml" xmlns:wps="http://schemas.microsoft.com/office/word/2010/wordprocessingShape" mc:Ignorable="w14 w15 w16se w16cid w16 w16cex w16sdtdh wp14">
   <w:sdt>
     <w:sdtPr>

</xml_diff>

<commit_message>
push pertama setelah revisi sempro
</commit_message>
<xml_diff>
--- a/Proposal Tugas Akhir.docx
+++ b/Proposal Tugas Akhir.docx
@@ -10,16 +10,30 @@
           <w:szCs w:val="36"/>
         </w:rPr>
       </w:pPr>
-      <w:bookmarkStart w:id="0" w:name="_Toc100217451"/>
-      <w:bookmarkStart w:id="1" w:name="_Hlk100204698"/>
+      <w:bookmarkStart w:id="0" w:name="_Hlk100204698"/>
+      <w:bookmarkStart w:id="1" w:name="_Toc101071692"/>
       <w:r>
         <w:rPr>
           <w:sz w:val="28"/>
           <w:szCs w:val="36"/>
         </w:rPr>
-        <w:t>ANALISIS FORECASTING PENJUALAN TOKO TIGA JAYA BARU MENGGUNAKAN METODE SINGLE EXPONENTIAL SMOOTHING ADAPTIVE PARAMETER DENGAN MEDIA MICROSOFT EXCEL</w:t>
-      </w:r>
-      <w:bookmarkEnd w:id="0"/>
+        <w:t>ANALISIS FORECASTING PENJUALAN</w:t>
+      </w:r>
+      <w:r>
+        <w:rPr>
+          <w:sz w:val="28"/>
+          <w:szCs w:val="36"/>
+        </w:rPr>
+        <w:t xml:space="preserve"> BULANAN PADA</w:t>
+      </w:r>
+      <w:r>
+        <w:rPr>
+          <w:sz w:val="28"/>
+          <w:szCs w:val="36"/>
+        </w:rPr>
+        <w:t xml:space="preserve"> TOKO TIGA JAYA BARU MENGGUNAKAN METODE SINGLE EXPONENTIAL SMOOTHING ADAPTIVE PARAMETER DENGAN MEDIA MICROSOFT EXCEL</w:t>
+      </w:r>
+      <w:bookmarkEnd w:id="1"/>
     </w:p>
     <w:p>
       <w:pPr>
@@ -535,7 +549,7 @@
         <w:t>2022</w:t>
       </w:r>
     </w:p>
-    <w:bookmarkEnd w:id="1"/>
+    <w:bookmarkEnd w:id="0"/>
     <w:p>
       <w:pPr>
         <w:spacing w:before="240" w:after="0" w:line="360" w:lineRule="auto"/>
@@ -567,14 +581,28 @@
           <w:szCs w:val="36"/>
         </w:rPr>
       </w:pPr>
-      <w:bookmarkStart w:id="3" w:name="_Toc100217452"/>
+      <w:bookmarkStart w:id="3" w:name="_Toc101071693"/>
       <w:r>
         <w:rPr>
           <w:sz w:val="28"/>
           <w:szCs w:val="36"/>
         </w:rPr>
         <w:lastRenderedPageBreak/>
-        <w:t>ANALISIS FORECASTING PENJUALAN TOKO TIGA JAYA BARU MENGGUNAKAN METODE SINGLE EXPONENTIAL SMOOTHING ADAPTIVE PARAMETER DENGAN MEDIA MICROSOFT EXCEL</w:t>
+        <w:t>ANALISIS FORECASTING PENJUALAN</w:t>
+      </w:r>
+      <w:r>
+        <w:rPr>
+          <w:sz w:val="28"/>
+          <w:szCs w:val="36"/>
+        </w:rPr>
+        <w:t xml:space="preserve"> BULANAN PADA</w:t>
+      </w:r>
+      <w:r>
+        <w:rPr>
+          <w:sz w:val="28"/>
+          <w:szCs w:val="36"/>
+        </w:rPr>
+        <w:t xml:space="preserve"> TOKO TIGA JAYA BARU MENGGUNAKAN METODE SINGLE EXPONENTIAL SMOOTHING ADAPTIVE PARAMETER DENGAN MEDIA MICROSOFT EXCEL</w:t>
       </w:r>
       <w:bookmarkEnd w:id="3"/>
     </w:p>
@@ -1090,7 +1118,7 @@
           <w:rFonts w:cs="Times New Roman"/>
         </w:rPr>
       </w:pPr>
-      <w:bookmarkStart w:id="4" w:name="_Toc100217453"/>
+      <w:bookmarkStart w:id="4" w:name="_Toc101071694"/>
       <w:r>
         <w:rPr>
           <w:rFonts w:cs="Times New Roman"/>
@@ -1128,7 +1156,7 @@
           <w:caps w:val="0"/>
         </w:rPr>
       </w:pPr>
-      <w:bookmarkStart w:id="5" w:name="_Toc100217454"/>
+      <w:bookmarkStart w:id="5" w:name="_Toc101071695"/>
       <w:r>
         <w:rPr>
           <w:rFonts w:cs="Times New Roman"/>
@@ -1158,13 +1186,13 @@
       <w:r>
         <w:fldChar w:fldCharType="separate"/>
       </w:r>
-      <w:hyperlink w:anchor="_Toc100217451" w:history="1">
+      <w:hyperlink w:anchor="_Toc101071692" w:history="1">
         <w:r>
           <w:rPr>
             <w:rStyle w:val="Hyperlink"/>
             <w:noProof/>
           </w:rPr>
-          <w:t>ANALISIS FORECASTING PENJUALAN TOKO TIGA JAYA BARU MENGGUNAKAN METODE SINGLE EXPONENTIAL SMOOTHING ADAPTIVE PARAMETER DENGAN MEDIA MICROSOFT EXCEL</w:t>
+          <w:t>ANALISIS FORECASTING PENJUALAN BULANAN PADA TOKO TIGA JAYA BARU MENGGUNAKAN METODE SINGLE EXPONENTIAL SMOOTHING ADAPTIVE PARAMETER DENGAN MEDIA MICROSOFT EXCEL</w:t>
         </w:r>
         <w:r>
           <w:rPr>
@@ -1185,7 +1213,7 @@
             <w:noProof/>
             <w:webHidden/>
           </w:rPr>
-          <w:instrText xml:space="preserve"> PAGEREF _Toc100217451 \h </w:instrText>
+          <w:instrText xml:space="preserve"> PAGEREF _Toc101071692 \h </w:instrText>
         </w:r>
         <w:r>
           <w:rPr>
@@ -1226,13 +1254,13 @@
           <w:sz w:val="22"/>
         </w:rPr>
       </w:pPr>
-      <w:hyperlink w:anchor="_Toc100217452" w:history="1">
+      <w:hyperlink w:anchor="_Toc101071693" w:history="1">
         <w:r>
           <w:rPr>
             <w:rStyle w:val="Hyperlink"/>
             <w:noProof/>
           </w:rPr>
-          <w:t>ANALISIS FORECASTING PENJUALAN TOKO TIGA JAYA BARU MENGGUNAKAN METODE SINGLE EXPONENTIAL SMOOTHING ADAPTIVE PARAMETER DENGAN MEDIA MICROSOFT EXCEL</w:t>
+          <w:t>ANALISIS FORECASTING PENJUALAN BULANAN PADA TOKO TIGA JAYA BARU MENGGUNAKAN METODE SINGLE EXPONENTIAL SMOOTHING ADAPTIVE PARAMETER DENGAN MEDIA MICROSOFT EXCEL</w:t>
         </w:r>
         <w:r>
           <w:rPr>
@@ -1253,7 +1281,7 @@
             <w:noProof/>
             <w:webHidden/>
           </w:rPr>
-          <w:instrText xml:space="preserve"> PAGEREF _Toc100217452 \h </w:instrText>
+          <w:instrText xml:space="preserve"> PAGEREF _Toc101071693 \h </w:instrText>
         </w:r>
         <w:r>
           <w:rPr>
@@ -1294,7 +1322,7 @@
           <w:sz w:val="22"/>
         </w:rPr>
       </w:pPr>
-      <w:hyperlink w:anchor="_Toc100217453" w:history="1">
+      <w:hyperlink w:anchor="_Toc101071694" w:history="1">
         <w:r>
           <w:rPr>
             <w:rStyle w:val="Hyperlink"/>
@@ -1322,7 +1350,7 @@
             <w:noProof/>
             <w:webHidden/>
           </w:rPr>
-          <w:instrText xml:space="preserve"> PAGEREF _Toc100217453 \h </w:instrText>
+          <w:instrText xml:space="preserve"> PAGEREF _Toc101071694 \h </w:instrText>
         </w:r>
         <w:r>
           <w:rPr>
@@ -1363,7 +1391,7 @@
           <w:sz w:val="22"/>
         </w:rPr>
       </w:pPr>
-      <w:hyperlink w:anchor="_Toc100217454" w:history="1">
+      <w:hyperlink w:anchor="_Toc101071695" w:history="1">
         <w:r>
           <w:rPr>
             <w:rStyle w:val="Hyperlink"/>
@@ -1391,7 +1419,7 @@
             <w:noProof/>
             <w:webHidden/>
           </w:rPr>
-          <w:instrText xml:space="preserve"> PAGEREF _Toc100217454 \h </w:instrText>
+          <w:instrText xml:space="preserve"> PAGEREF _Toc101071695 \h </w:instrText>
         </w:r>
         <w:r>
           <w:rPr>
@@ -1432,7 +1460,7 @@
           <w:sz w:val="22"/>
         </w:rPr>
       </w:pPr>
-      <w:hyperlink w:anchor="_Toc100217455" w:history="1">
+      <w:hyperlink w:anchor="_Toc101071696" w:history="1">
         <w:r>
           <w:rPr>
             <w:rStyle w:val="Hyperlink"/>
@@ -1460,7 +1488,7 @@
             <w:noProof/>
             <w:webHidden/>
           </w:rPr>
-          <w:instrText xml:space="preserve"> PAGEREF _Toc100217455 \h </w:instrText>
+          <w:instrText xml:space="preserve"> PAGEREF _Toc101071696 \h </w:instrText>
         </w:r>
         <w:r>
           <w:rPr>
@@ -1501,7 +1529,7 @@
           <w:sz w:val="22"/>
         </w:rPr>
       </w:pPr>
-      <w:hyperlink w:anchor="_Toc100217456" w:history="1">
+      <w:hyperlink w:anchor="_Toc101071697" w:history="1">
         <w:r>
           <w:rPr>
             <w:rStyle w:val="Hyperlink"/>
@@ -1529,7 +1557,7 @@
             <w:noProof/>
             <w:webHidden/>
           </w:rPr>
-          <w:instrText xml:space="preserve"> PAGEREF _Toc100217456 \h </w:instrText>
+          <w:instrText xml:space="preserve"> PAGEREF _Toc101071697 \h </w:instrText>
         </w:r>
         <w:r>
           <w:rPr>
@@ -1570,7 +1598,7 @@
           <w:sz w:val="22"/>
         </w:rPr>
       </w:pPr>
-      <w:hyperlink w:anchor="_Toc100217457" w:history="1">
+      <w:hyperlink w:anchor="_Toc101071698" w:history="1">
         <w:r>
           <w:rPr>
             <w:rStyle w:val="Hyperlink"/>
@@ -1598,7 +1626,7 @@
             <w:noProof/>
             <w:webHidden/>
           </w:rPr>
-          <w:instrText xml:space="preserve"> PAGEREF _Toc100217457 \h </w:instrText>
+          <w:instrText xml:space="preserve"> PAGEREF _Toc101071698 \h </w:instrText>
         </w:r>
         <w:r>
           <w:rPr>
@@ -1639,7 +1667,7 @@
           <w:sz w:val="22"/>
         </w:rPr>
       </w:pPr>
-      <w:hyperlink w:anchor="_Toc100217458" w:history="1">
+      <w:hyperlink w:anchor="_Toc101071699" w:history="1">
         <w:r>
           <w:rPr>
             <w:rStyle w:val="Hyperlink"/>
@@ -1667,7 +1695,7 @@
             <w:noProof/>
             <w:webHidden/>
           </w:rPr>
-          <w:instrText xml:space="preserve"> PAGEREF _Toc100217458 \h </w:instrText>
+          <w:instrText xml:space="preserve"> PAGEREF _Toc101071699 \h </w:instrText>
         </w:r>
         <w:r>
           <w:rPr>
@@ -1710,7 +1738,7 @@
           <w:sz w:val="22"/>
         </w:rPr>
       </w:pPr>
-      <w:hyperlink w:anchor="_Toc100217459" w:history="1">
+      <w:hyperlink w:anchor="_Toc101071700" w:history="1">
         <w:r>
           <w:rPr>
             <w:rStyle w:val="Hyperlink"/>
@@ -1738,7 +1766,7 @@
             <w:noProof/>
             <w:webHidden/>
           </w:rPr>
-          <w:instrText xml:space="preserve"> PAGEREF _Toc100217459 \h </w:instrText>
+          <w:instrText xml:space="preserve"> PAGEREF _Toc101071700 \h </w:instrText>
         </w:r>
         <w:r>
           <w:rPr>
@@ -1781,7 +1809,7 @@
           <w:sz w:val="22"/>
         </w:rPr>
       </w:pPr>
-      <w:hyperlink w:anchor="_Toc100217460" w:history="1">
+      <w:hyperlink w:anchor="_Toc101071701" w:history="1">
         <w:r>
           <w:rPr>
             <w:rStyle w:val="Hyperlink"/>
@@ -1809,7 +1837,7 @@
             <w:noProof/>
             <w:webHidden/>
           </w:rPr>
-          <w:instrText xml:space="preserve"> PAGEREF _Toc100217460 \h </w:instrText>
+          <w:instrText xml:space="preserve"> PAGEREF _Toc101071701 \h </w:instrText>
         </w:r>
         <w:r>
           <w:rPr>
@@ -1852,7 +1880,7 @@
           <w:sz w:val="22"/>
         </w:rPr>
       </w:pPr>
-      <w:hyperlink w:anchor="_Toc100217461" w:history="1">
+      <w:hyperlink w:anchor="_Toc101071702" w:history="1">
         <w:r>
           <w:rPr>
             <w:rStyle w:val="Hyperlink"/>
@@ -1880,7 +1908,7 @@
             <w:noProof/>
             <w:webHidden/>
           </w:rPr>
-          <w:instrText xml:space="preserve"> PAGEREF _Toc100217461 \h </w:instrText>
+          <w:instrText xml:space="preserve"> PAGEREF _Toc101071702 \h </w:instrText>
         </w:r>
         <w:r>
           <w:rPr>
@@ -1923,7 +1951,7 @@
           <w:sz w:val="22"/>
         </w:rPr>
       </w:pPr>
-      <w:hyperlink w:anchor="_Toc100217462" w:history="1">
+      <w:hyperlink w:anchor="_Toc101071703" w:history="1">
         <w:r>
           <w:rPr>
             <w:rStyle w:val="Hyperlink"/>
@@ -1951,7 +1979,7 @@
             <w:noProof/>
             <w:webHidden/>
           </w:rPr>
-          <w:instrText xml:space="preserve"> PAGEREF _Toc100217462 \h </w:instrText>
+          <w:instrText xml:space="preserve"> PAGEREF _Toc101071703 \h </w:instrText>
         </w:r>
         <w:r>
           <w:rPr>
@@ -1994,7 +2022,7 @@
           <w:sz w:val="22"/>
         </w:rPr>
       </w:pPr>
-      <w:hyperlink w:anchor="_Toc100217463" w:history="1">
+      <w:hyperlink w:anchor="_Toc101071704" w:history="1">
         <w:r>
           <w:rPr>
             <w:rStyle w:val="Hyperlink"/>
@@ -2022,7 +2050,7 @@
             <w:noProof/>
             <w:webHidden/>
           </w:rPr>
-          <w:instrText xml:space="preserve"> PAGEREF _Toc100217463 \h </w:instrText>
+          <w:instrText xml:space="preserve"> PAGEREF _Toc101071704 \h </w:instrText>
         </w:r>
         <w:r>
           <w:rPr>
@@ -2065,7 +2093,7 @@
           <w:sz w:val="22"/>
         </w:rPr>
       </w:pPr>
-      <w:hyperlink w:anchor="_Toc100217464" w:history="1">
+      <w:hyperlink w:anchor="_Toc101071705" w:history="1">
         <w:r>
           <w:rPr>
             <w:rStyle w:val="Hyperlink"/>
@@ -2093,7 +2121,7 @@
             <w:noProof/>
             <w:webHidden/>
           </w:rPr>
-          <w:instrText xml:space="preserve"> PAGEREF _Toc100217464 \h </w:instrText>
+          <w:instrText xml:space="preserve"> PAGEREF _Toc101071705 \h </w:instrText>
         </w:r>
         <w:r>
           <w:rPr>
@@ -2136,7 +2164,7 @@
           <w:sz w:val="22"/>
         </w:rPr>
       </w:pPr>
-      <w:hyperlink w:anchor="_Toc100217465" w:history="1">
+      <w:hyperlink w:anchor="_Toc101071706" w:history="1">
         <w:r>
           <w:rPr>
             <w:rStyle w:val="Hyperlink"/>
@@ -2164,7 +2192,7 @@
             <w:noProof/>
             <w:webHidden/>
           </w:rPr>
-          <w:instrText xml:space="preserve"> PAGEREF _Toc100217465 \h </w:instrText>
+          <w:instrText xml:space="preserve"> PAGEREF _Toc101071706 \h </w:instrText>
         </w:r>
         <w:r>
           <w:rPr>
@@ -2205,7 +2233,7 @@
           <w:sz w:val="22"/>
         </w:rPr>
       </w:pPr>
-      <w:hyperlink w:anchor="_Toc100217466" w:history="1">
+      <w:hyperlink w:anchor="_Toc101071707" w:history="1">
         <w:r>
           <w:rPr>
             <w:rStyle w:val="Hyperlink"/>
@@ -2233,7 +2261,7 @@
             <w:noProof/>
             <w:webHidden/>
           </w:rPr>
-          <w:instrText xml:space="preserve"> PAGEREF _Toc100217466 \h </w:instrText>
+          <w:instrText xml:space="preserve"> PAGEREF _Toc101071707 \h </w:instrText>
         </w:r>
         <w:r>
           <w:rPr>
@@ -2276,7 +2304,7 @@
           <w:sz w:val="22"/>
         </w:rPr>
       </w:pPr>
-      <w:hyperlink w:anchor="_Toc100217467" w:history="1">
+      <w:hyperlink w:anchor="_Toc101071708" w:history="1">
         <w:r>
           <w:rPr>
             <w:rStyle w:val="Hyperlink"/>
@@ -2304,7 +2332,7 @@
             <w:noProof/>
             <w:webHidden/>
           </w:rPr>
-          <w:instrText xml:space="preserve"> PAGEREF _Toc100217467 \h </w:instrText>
+          <w:instrText xml:space="preserve"> PAGEREF _Toc101071708 \h </w:instrText>
         </w:r>
         <w:r>
           <w:rPr>
@@ -2347,7 +2375,7 @@
           <w:sz w:val="22"/>
         </w:rPr>
       </w:pPr>
-      <w:hyperlink w:anchor="_Toc100217468" w:history="1">
+      <w:hyperlink w:anchor="_Toc101071709" w:history="1">
         <w:r>
           <w:rPr>
             <w:rStyle w:val="Hyperlink"/>
@@ -2375,7 +2403,7 @@
             <w:noProof/>
             <w:webHidden/>
           </w:rPr>
-          <w:instrText xml:space="preserve"> PAGEREF _Toc100217468 \h </w:instrText>
+          <w:instrText xml:space="preserve"> PAGEREF _Toc101071709 \h </w:instrText>
         </w:r>
         <w:r>
           <w:rPr>
@@ -2418,7 +2446,7 @@
           <w:sz w:val="22"/>
         </w:rPr>
       </w:pPr>
-      <w:hyperlink w:anchor="_Toc100217469" w:history="1">
+      <w:hyperlink w:anchor="_Toc101071710" w:history="1">
         <w:r>
           <w:rPr>
             <w:rStyle w:val="Hyperlink"/>
@@ -2446,7 +2474,7 @@
             <w:noProof/>
             <w:webHidden/>
           </w:rPr>
-          <w:instrText xml:space="preserve"> PAGEREF _Toc100217469 \h </w:instrText>
+          <w:instrText xml:space="preserve"> PAGEREF _Toc101071710 \h </w:instrText>
         </w:r>
         <w:r>
           <w:rPr>
@@ -2489,7 +2517,7 @@
           <w:sz w:val="22"/>
         </w:rPr>
       </w:pPr>
-      <w:hyperlink w:anchor="_Toc100217470" w:history="1">
+      <w:hyperlink w:anchor="_Toc101071711" w:history="1">
         <w:r>
           <w:rPr>
             <w:rStyle w:val="Hyperlink"/>
@@ -2517,7 +2545,7 @@
             <w:noProof/>
             <w:webHidden/>
           </w:rPr>
-          <w:instrText xml:space="preserve"> PAGEREF _Toc100217470 \h </w:instrText>
+          <w:instrText xml:space="preserve"> PAGEREF _Toc101071711 \h </w:instrText>
         </w:r>
         <w:r>
           <w:rPr>
@@ -2560,7 +2588,7 @@
           <w:sz w:val="22"/>
         </w:rPr>
       </w:pPr>
-      <w:hyperlink w:anchor="_Toc100217471" w:history="1">
+      <w:hyperlink w:anchor="_Toc101071712" w:history="1">
         <w:r>
           <w:rPr>
             <w:rStyle w:val="Hyperlink"/>
@@ -2588,7 +2616,7 @@
             <w:noProof/>
             <w:webHidden/>
           </w:rPr>
-          <w:instrText xml:space="preserve"> PAGEREF _Toc100217471 \h </w:instrText>
+          <w:instrText xml:space="preserve"> PAGEREF _Toc101071712 \h </w:instrText>
         </w:r>
         <w:r>
           <w:rPr>
@@ -2631,7 +2659,7 @@
           <w:sz w:val="22"/>
         </w:rPr>
       </w:pPr>
-      <w:hyperlink w:anchor="_Toc100217472" w:history="1">
+      <w:hyperlink w:anchor="_Toc101071713" w:history="1">
         <w:r>
           <w:rPr>
             <w:rStyle w:val="Hyperlink"/>
@@ -2659,7 +2687,7 @@
             <w:noProof/>
             <w:webHidden/>
           </w:rPr>
-          <w:instrText xml:space="preserve"> PAGEREF _Toc100217472 \h </w:instrText>
+          <w:instrText xml:space="preserve"> PAGEREF _Toc101071713 \h </w:instrText>
         </w:r>
         <w:r>
           <w:rPr>
@@ -2702,7 +2730,7 @@
           <w:sz w:val="22"/>
         </w:rPr>
       </w:pPr>
-      <w:hyperlink w:anchor="_Toc100217473" w:history="1">
+      <w:hyperlink w:anchor="_Toc101071714" w:history="1">
         <w:r>
           <w:rPr>
             <w:rStyle w:val="Hyperlink"/>
@@ -2730,7 +2758,7 @@
             <w:noProof/>
             <w:webHidden/>
           </w:rPr>
-          <w:instrText xml:space="preserve"> PAGEREF _Toc100217473 \h </w:instrText>
+          <w:instrText xml:space="preserve"> PAGEREF _Toc101071714 \h </w:instrText>
         </w:r>
         <w:r>
           <w:rPr>
@@ -2773,7 +2801,7 @@
           <w:sz w:val="22"/>
         </w:rPr>
       </w:pPr>
-      <w:hyperlink w:anchor="_Toc100217474" w:history="1">
+      <w:hyperlink w:anchor="_Toc101071715" w:history="1">
         <w:r>
           <w:rPr>
             <w:rStyle w:val="Hyperlink"/>
@@ -2801,7 +2829,7 @@
             <w:noProof/>
             <w:webHidden/>
           </w:rPr>
-          <w:instrText xml:space="preserve"> PAGEREF _Toc100217474 \h </w:instrText>
+          <w:instrText xml:space="preserve"> PAGEREF _Toc101071715 \h </w:instrText>
         </w:r>
         <w:r>
           <w:rPr>
@@ -2844,7 +2872,7 @@
           <w:sz w:val="22"/>
         </w:rPr>
       </w:pPr>
-      <w:hyperlink w:anchor="_Toc100217475" w:history="1">
+      <w:hyperlink w:anchor="_Toc101071716" w:history="1">
         <w:r>
           <w:rPr>
             <w:rStyle w:val="Hyperlink"/>
@@ -2872,7 +2900,7 @@
             <w:noProof/>
             <w:webHidden/>
           </w:rPr>
-          <w:instrText xml:space="preserve"> PAGEREF _Toc100217475 \h </w:instrText>
+          <w:instrText xml:space="preserve"> PAGEREF _Toc101071716 \h </w:instrText>
         </w:r>
         <w:r>
           <w:rPr>
@@ -2915,7 +2943,7 @@
           <w:sz w:val="22"/>
         </w:rPr>
       </w:pPr>
-      <w:hyperlink w:anchor="_Toc100217476" w:history="1">
+      <w:hyperlink w:anchor="_Toc101071717" w:history="1">
         <w:r>
           <w:rPr>
             <w:rStyle w:val="Hyperlink"/>
@@ -2943,7 +2971,7 @@
             <w:noProof/>
             <w:webHidden/>
           </w:rPr>
-          <w:instrText xml:space="preserve"> PAGEREF _Toc100217476 \h </w:instrText>
+          <w:instrText xml:space="preserve"> PAGEREF _Toc101071717 \h </w:instrText>
         </w:r>
         <w:r>
           <w:rPr>
@@ -2984,7 +3012,7 @@
           <w:sz w:val="22"/>
         </w:rPr>
       </w:pPr>
-      <w:hyperlink w:anchor="_Toc100217477" w:history="1">
+      <w:hyperlink w:anchor="_Toc101071718" w:history="1">
         <w:r>
           <w:rPr>
             <w:rStyle w:val="Hyperlink"/>
@@ -3012,7 +3040,7 @@
             <w:noProof/>
             <w:webHidden/>
           </w:rPr>
-          <w:instrText xml:space="preserve"> PAGEREF _Toc100217477 \h </w:instrText>
+          <w:instrText xml:space="preserve"> PAGEREF _Toc101071718 \h </w:instrText>
         </w:r>
         <w:r>
           <w:rPr>
@@ -3055,7 +3083,7 @@
           <w:sz w:val="22"/>
         </w:rPr>
       </w:pPr>
-      <w:hyperlink w:anchor="_Toc100217478" w:history="1">
+      <w:hyperlink w:anchor="_Toc101071719" w:history="1">
         <w:r>
           <w:rPr>
             <w:rStyle w:val="Hyperlink"/>
@@ -3083,7 +3111,7 @@
             <w:noProof/>
             <w:webHidden/>
           </w:rPr>
-          <w:instrText xml:space="preserve"> PAGEREF _Toc100217478 \h </w:instrText>
+          <w:instrText xml:space="preserve"> PAGEREF _Toc101071719 \h </w:instrText>
         </w:r>
         <w:r>
           <w:rPr>
@@ -3126,7 +3154,7 @@
           <w:sz w:val="22"/>
         </w:rPr>
       </w:pPr>
-      <w:hyperlink w:anchor="_Toc100217479" w:history="1">
+      <w:hyperlink w:anchor="_Toc101071720" w:history="1">
         <w:r>
           <w:rPr>
             <w:rStyle w:val="Hyperlink"/>
@@ -3154,7 +3182,7 @@
             <w:noProof/>
             <w:webHidden/>
           </w:rPr>
-          <w:instrText xml:space="preserve"> PAGEREF _Toc100217479 \h </w:instrText>
+          <w:instrText xml:space="preserve"> PAGEREF _Toc101071720 \h </w:instrText>
         </w:r>
         <w:r>
           <w:rPr>
@@ -3197,7 +3225,7 @@
           <w:sz w:val="22"/>
         </w:rPr>
       </w:pPr>
-      <w:hyperlink w:anchor="_Toc100217480" w:history="1">
+      <w:hyperlink w:anchor="_Toc101071721" w:history="1">
         <w:r>
           <w:rPr>
             <w:rStyle w:val="Hyperlink"/>
@@ -3224,7 +3252,7 @@
             <w:noProof/>
             <w:webHidden/>
           </w:rPr>
-          <w:instrText xml:space="preserve"> PAGEREF _Toc100217480 \h </w:instrText>
+          <w:instrText xml:space="preserve"> PAGEREF _Toc101071721 \h </w:instrText>
         </w:r>
         <w:r>
           <w:rPr>
@@ -3267,7 +3295,7 @@
           <w:sz w:val="22"/>
         </w:rPr>
       </w:pPr>
-      <w:hyperlink w:anchor="_Toc100217481" w:history="1">
+      <w:hyperlink w:anchor="_Toc101071722" w:history="1">
         <w:r>
           <w:rPr>
             <w:rStyle w:val="Hyperlink"/>
@@ -3295,7 +3323,7 @@
             <w:noProof/>
             <w:webHidden/>
           </w:rPr>
-          <w:instrText xml:space="preserve"> PAGEREF _Toc100217481 \h </w:instrText>
+          <w:instrText xml:space="preserve"> PAGEREF _Toc101071722 \h </w:instrText>
         </w:r>
         <w:r>
           <w:rPr>
@@ -3338,7 +3366,7 @@
           <w:sz w:val="22"/>
         </w:rPr>
       </w:pPr>
-      <w:hyperlink w:anchor="_Toc100217482" w:history="1">
+      <w:hyperlink w:anchor="_Toc101071723" w:history="1">
         <w:r>
           <w:rPr>
             <w:rStyle w:val="Hyperlink"/>
@@ -3366,7 +3394,7 @@
             <w:noProof/>
             <w:webHidden/>
           </w:rPr>
-          <w:instrText xml:space="preserve"> PAGEREF _Toc100217482 \h </w:instrText>
+          <w:instrText xml:space="preserve"> PAGEREF _Toc101071723 \h </w:instrText>
         </w:r>
         <w:r>
           <w:rPr>
@@ -3407,7 +3435,7 @@
           <w:sz w:val="22"/>
         </w:rPr>
       </w:pPr>
-      <w:hyperlink w:anchor="_Toc100217483" w:history="1">
+      <w:hyperlink w:anchor="_Toc101071724" w:history="1">
         <w:r>
           <w:rPr>
             <w:rStyle w:val="Hyperlink"/>
@@ -3435,7 +3463,7 @@
             <w:noProof/>
             <w:webHidden/>
           </w:rPr>
-          <w:instrText xml:space="preserve"> PAGEREF _Toc100217483 \h </w:instrText>
+          <w:instrText xml:space="preserve"> PAGEREF _Toc101071724 \h </w:instrText>
         </w:r>
         <w:r>
           <w:rPr>
@@ -3476,7 +3504,7 @@
           <w:sz w:val="22"/>
         </w:rPr>
       </w:pPr>
-      <w:hyperlink w:anchor="_Toc100217484" w:history="1">
+      <w:hyperlink w:anchor="_Toc101071725" w:history="1">
         <w:r>
           <w:rPr>
             <w:rStyle w:val="Hyperlink"/>
@@ -3504,7 +3532,7 @@
             <w:noProof/>
             <w:webHidden/>
           </w:rPr>
-          <w:instrText xml:space="preserve"> PAGEREF _Toc100217484 \h </w:instrText>
+          <w:instrText xml:space="preserve"> PAGEREF _Toc101071725 \h </w:instrText>
         </w:r>
         <w:r>
           <w:rPr>
@@ -3575,7 +3603,7 @@
           <w:caps w:val="0"/>
         </w:rPr>
       </w:pPr>
-      <w:bookmarkStart w:id="6" w:name="_Toc100217455"/>
+      <w:bookmarkStart w:id="6" w:name="_Toc101071696"/>
       <w:r>
         <w:rPr>
           <w:rFonts w:cs="Times New Roman"/>
@@ -3723,7 +3751,7 @@
           <w:caps w:val="0"/>
         </w:rPr>
       </w:pPr>
-      <w:bookmarkStart w:id="7" w:name="_Toc100217456"/>
+      <w:bookmarkStart w:id="7" w:name="_Toc101071697"/>
       <w:r>
         <w:rPr>
           <w:rFonts w:cs="Times New Roman"/>
@@ -4157,7 +4185,7 @@
           <w:docGrid w:linePitch="360"/>
         </w:sectPr>
       </w:pPr>
-      <w:bookmarkStart w:id="8" w:name="_Toc100217457"/>
+      <w:bookmarkStart w:id="8" w:name="_Toc101071698"/>
       <w:r>
         <w:rPr>
           <w:rFonts w:cs="Times New Roman"/>
@@ -4182,7 +4210,7 @@
           <w:rFonts w:cs="Times New Roman"/>
         </w:rPr>
       </w:pPr>
-      <w:bookmarkStart w:id="9" w:name="_Toc100217458"/>
+      <w:bookmarkStart w:id="9" w:name="_Toc101071699"/>
       <w:r>
         <w:rPr>
           <w:rFonts w:cs="Times New Roman"/>
@@ -4207,7 +4235,7 @@
           <w:rFonts w:cs="Times New Roman"/>
         </w:rPr>
       </w:pPr>
-      <w:bookmarkStart w:id="10" w:name="_Toc100217459"/>
+      <w:bookmarkStart w:id="10" w:name="_Toc101071700"/>
       <w:r>
         <w:rPr>
           <w:rFonts w:cs="Times New Roman"/>
@@ -16277,7 +16305,7 @@
           <w:rFonts w:cstheme="minorBidi"/>
         </w:rPr>
       </w:pPr>
-      <w:bookmarkStart w:id="12" w:name="_Toc100217460"/>
+      <w:bookmarkStart w:id="12" w:name="_Toc101071701"/>
       <w:r>
         <w:rPr>
           <w:rFonts w:cs="Times New Roman"/>
@@ -16946,7 +16974,7 @@
           <w:rFonts w:cs="Times New Roman"/>
         </w:rPr>
       </w:pPr>
-      <w:bookmarkStart w:id="14" w:name="_Toc100217461"/>
+      <w:bookmarkStart w:id="14" w:name="_Toc101071702"/>
       <w:r>
         <w:rPr>
           <w:rFonts w:cs="Times New Roman"/>
@@ -17690,7 +17718,7 @@
           <w:rFonts w:cs="Times New Roman"/>
         </w:rPr>
       </w:pPr>
-      <w:bookmarkStart w:id="15" w:name="_Toc100217462"/>
+      <w:bookmarkStart w:id="15" w:name="_Toc101071703"/>
       <w:r>
         <w:rPr>
           <w:rFonts w:cs="Times New Roman"/>
@@ -17730,7 +17758,7 @@
           <w:rFonts w:cs="Times New Roman"/>
         </w:rPr>
       </w:pPr>
-      <w:bookmarkStart w:id="16" w:name="_Toc100217463"/>
+      <w:bookmarkStart w:id="16" w:name="_Toc101071704"/>
       <w:r>
         <w:rPr>
           <w:rFonts w:cs="Times New Roman"/>
@@ -18647,7 +18675,7 @@
           <w:rFonts w:cs="Times New Roman"/>
         </w:rPr>
       </w:pPr>
-      <w:bookmarkStart w:id="17" w:name="_Toc100217464"/>
+      <w:bookmarkStart w:id="17" w:name="_Toc101071705"/>
       <w:r>
         <w:rPr>
           <w:rFonts w:cs="Times New Roman"/>
@@ -19451,7 +19479,7 @@
           <w:rFonts w:cs="Times New Roman"/>
         </w:rPr>
       </w:pPr>
-      <w:bookmarkStart w:id="18" w:name="_Toc100217465"/>
+      <w:bookmarkStart w:id="18" w:name="_Toc101071706"/>
       <w:r>
         <w:rPr>
           <w:rFonts w:cs="Times New Roman"/>
@@ -19473,16 +19501,479 @@
       </w:r>
       <w:bookmarkEnd w:id="18"/>
       <w:proofErr w:type="spellEnd"/>
+    </w:p>
+    <w:p>
+      <w:pPr>
+        <w:spacing w:before="240" w:after="0" w:line="360" w:lineRule="auto"/>
+        <w:ind w:firstLine="720"/>
+        <w:rPr>
+          <w:rFonts w:ascii="Times New Roman" w:hAnsi="Times New Roman" w:cs="Times New Roman"/>
+          <w:sz w:val="24"/>
+        </w:rPr>
+      </w:pPr>
+      <w:r>
+        <w:rPr>
+          <w:rFonts w:ascii="Times New Roman" w:hAnsi="Times New Roman" w:cs="Times New Roman"/>
+          <w:sz w:val="24"/>
+        </w:rPr>
+        <w:t xml:space="preserve">Pada </w:t>
+      </w:r>
+      <w:proofErr w:type="spellStart"/>
+      <w:r>
+        <w:rPr>
+          <w:rFonts w:ascii="Times New Roman" w:hAnsi="Times New Roman" w:cs="Times New Roman"/>
+          <w:sz w:val="24"/>
+        </w:rPr>
+        <w:t>penelitian</w:t>
+      </w:r>
+      <w:proofErr w:type="spellEnd"/>
+      <w:r>
+        <w:rPr>
+          <w:rFonts w:ascii="Times New Roman" w:hAnsi="Times New Roman" w:cs="Times New Roman"/>
+          <w:sz w:val="24"/>
+        </w:rPr>
+        <w:t xml:space="preserve"> </w:t>
+      </w:r>
+      <w:proofErr w:type="spellStart"/>
+      <w:r>
+        <w:rPr>
+          <w:rFonts w:ascii="Times New Roman" w:hAnsi="Times New Roman" w:cs="Times New Roman"/>
+          <w:sz w:val="24"/>
+        </w:rPr>
+        <w:t>ini</w:t>
+      </w:r>
+      <w:proofErr w:type="spellEnd"/>
+      <w:r>
+        <w:rPr>
+          <w:rFonts w:ascii="Times New Roman" w:hAnsi="Times New Roman" w:cs="Times New Roman"/>
+          <w:sz w:val="24"/>
+        </w:rPr>
+        <w:t xml:space="preserve"> </w:t>
+      </w:r>
+      <w:proofErr w:type="spellStart"/>
+      <w:r>
+        <w:rPr>
+          <w:rFonts w:ascii="Times New Roman" w:hAnsi="Times New Roman" w:cs="Times New Roman"/>
+          <w:sz w:val="24"/>
+        </w:rPr>
+        <w:t>digunakan</w:t>
+      </w:r>
+      <w:proofErr w:type="spellEnd"/>
+      <w:r>
+        <w:rPr>
+          <w:rFonts w:ascii="Times New Roman" w:hAnsi="Times New Roman" w:cs="Times New Roman"/>
+          <w:sz w:val="24"/>
+        </w:rPr>
+        <w:t xml:space="preserve"> </w:t>
+      </w:r>
+      <w:proofErr w:type="spellStart"/>
+      <w:r>
+        <w:rPr>
+          <w:rFonts w:ascii="Times New Roman" w:hAnsi="Times New Roman" w:cs="Times New Roman"/>
+          <w:sz w:val="24"/>
+        </w:rPr>
+        <w:t>perangkat</w:t>
+      </w:r>
+      <w:proofErr w:type="spellEnd"/>
+      <w:r>
+        <w:rPr>
+          <w:rFonts w:ascii="Times New Roman" w:hAnsi="Times New Roman" w:cs="Times New Roman"/>
+          <w:sz w:val="24"/>
+        </w:rPr>
+        <w:t xml:space="preserve"> </w:t>
+      </w:r>
+      <w:proofErr w:type="spellStart"/>
+      <w:r>
+        <w:rPr>
+          <w:rFonts w:ascii="Times New Roman" w:hAnsi="Times New Roman" w:cs="Times New Roman"/>
+          <w:sz w:val="24"/>
+        </w:rPr>
+        <w:t>keras</w:t>
+      </w:r>
+      <w:proofErr w:type="spellEnd"/>
+      <w:r>
+        <w:rPr>
+          <w:rFonts w:ascii="Times New Roman" w:hAnsi="Times New Roman" w:cs="Times New Roman"/>
+          <w:sz w:val="24"/>
+        </w:rPr>
+        <w:t xml:space="preserve"> (hardware) </w:t>
+      </w:r>
+      <w:proofErr w:type="spellStart"/>
+      <w:r>
+        <w:rPr>
+          <w:rFonts w:ascii="Times New Roman" w:hAnsi="Times New Roman" w:cs="Times New Roman"/>
+          <w:sz w:val="24"/>
+        </w:rPr>
+        <w:t>berupa</w:t>
+      </w:r>
+      <w:proofErr w:type="spellEnd"/>
+      <w:r>
+        <w:rPr>
+          <w:rFonts w:ascii="Times New Roman" w:hAnsi="Times New Roman" w:cs="Times New Roman"/>
+          <w:sz w:val="24"/>
+        </w:rPr>
+        <w:t xml:space="preserve"> laptop </w:t>
+      </w:r>
+      <w:proofErr w:type="spellStart"/>
+      <w:r>
+        <w:rPr>
+          <w:rFonts w:ascii="Times New Roman" w:hAnsi="Times New Roman" w:cs="Times New Roman"/>
+          <w:sz w:val="24"/>
+        </w:rPr>
+        <w:t>dengan</w:t>
+      </w:r>
+      <w:proofErr w:type="spellEnd"/>
+      <w:r>
+        <w:rPr>
+          <w:rFonts w:ascii="Times New Roman" w:hAnsi="Times New Roman" w:cs="Times New Roman"/>
+          <w:sz w:val="24"/>
+        </w:rPr>
+        <w:t xml:space="preserve"> </w:t>
+      </w:r>
+      <w:proofErr w:type="spellStart"/>
+      <w:r>
+        <w:rPr>
+          <w:rFonts w:ascii="Times New Roman" w:hAnsi="Times New Roman" w:cs="Times New Roman"/>
+          <w:sz w:val="24"/>
+        </w:rPr>
+        <w:t>spesifikasi</w:t>
+      </w:r>
+      <w:proofErr w:type="spellEnd"/>
+      <w:r>
+        <w:rPr>
+          <w:rFonts w:ascii="Times New Roman" w:hAnsi="Times New Roman" w:cs="Times New Roman"/>
+          <w:sz w:val="24"/>
+        </w:rPr>
+        <w:t xml:space="preserve"> Processor </w:t>
+      </w:r>
+      <w:r>
+        <w:rPr>
+          <w:rFonts w:ascii="Times New Roman" w:hAnsi="Times New Roman" w:cs="Times New Roman"/>
+          <w:sz w:val="24"/>
+        </w:rPr>
+        <w:t xml:space="preserve">Intel(R) </w:t>
+      </w:r>
+      <w:proofErr w:type="gramStart"/>
+      <w:r>
+        <w:rPr>
+          <w:rFonts w:ascii="Times New Roman" w:hAnsi="Times New Roman" w:cs="Times New Roman"/>
+          <w:sz w:val="24"/>
+        </w:rPr>
+        <w:t>Core(</w:t>
+      </w:r>
+      <w:proofErr w:type="gramEnd"/>
+      <w:r>
+        <w:rPr>
+          <w:rFonts w:ascii="Times New Roman" w:hAnsi="Times New Roman" w:cs="Times New Roman"/>
+          <w:sz w:val="24"/>
+        </w:rPr>
+        <w:t>TM) i5-10500H CPU @ 2.50GHz   2.50 GHz</w:t>
+      </w:r>
+      <w:r>
+        <w:rPr>
+          <w:rFonts w:ascii="Times New Roman" w:hAnsi="Times New Roman" w:cs="Times New Roman"/>
+          <w:sz w:val="24"/>
+        </w:rPr>
+        <w:t xml:space="preserve"> , </w:t>
+      </w:r>
+      <w:proofErr w:type="spellStart"/>
+      <w:r>
+        <w:rPr>
+          <w:rFonts w:ascii="Times New Roman" w:hAnsi="Times New Roman" w:cs="Times New Roman"/>
+          <w:sz w:val="24"/>
+        </w:rPr>
+        <w:t>dengan</w:t>
+      </w:r>
+      <w:proofErr w:type="spellEnd"/>
+      <w:r>
+        <w:rPr>
+          <w:rFonts w:ascii="Times New Roman" w:hAnsi="Times New Roman" w:cs="Times New Roman"/>
+          <w:sz w:val="24"/>
+        </w:rPr>
+        <w:t xml:space="preserve"> Graphic Cars Intel® UHD Graphic dan NVIDIA GeForce GTX 1650 with Max-Q Design</w:t>
+      </w:r>
+      <w:r>
+        <w:rPr>
+          <w:rFonts w:ascii="Times New Roman" w:hAnsi="Times New Roman" w:cs="Times New Roman"/>
+          <w:sz w:val="24"/>
+        </w:rPr>
+        <w:t>,</w:t>
+      </w:r>
+      <w:r>
+        <w:rPr>
+          <w:rFonts w:ascii="Times New Roman" w:hAnsi="Times New Roman" w:cs="Times New Roman"/>
+          <w:sz w:val="24"/>
+        </w:rPr>
+        <w:t xml:space="preserve"> </w:t>
+      </w:r>
+      <w:r>
+        <w:rPr>
+          <w:rFonts w:ascii="Times New Roman" w:hAnsi="Times New Roman" w:cs="Times New Roman"/>
+          <w:sz w:val="24"/>
+        </w:rPr>
+        <w:t>Memory RAM 16 GB</w:t>
+      </w:r>
+      <w:r>
+        <w:rPr>
+          <w:rFonts w:ascii="Times New Roman" w:hAnsi="Times New Roman" w:cs="Times New Roman"/>
+          <w:sz w:val="24"/>
+        </w:rPr>
+        <w:t>, SSD 500gb.</w:t>
+      </w:r>
+    </w:p>
+    <w:p>
+      <w:pPr>
+        <w:spacing w:before="240" w:after="0" w:line="360" w:lineRule="auto"/>
+        <w:rPr>
+          <w:rFonts w:ascii="Times New Roman" w:hAnsi="Times New Roman" w:cs="Times New Roman"/>
+          <w:sz w:val="24"/>
+        </w:rPr>
+      </w:pPr>
+      <w:r>
+        <w:rPr>
+          <w:rFonts w:ascii="Times New Roman" w:hAnsi="Times New Roman" w:cs="Times New Roman"/>
+          <w:sz w:val="24"/>
+        </w:rPr>
+        <w:tab/>
+      </w:r>
+      <w:proofErr w:type="spellStart"/>
+      <w:r>
+        <w:rPr>
+          <w:rFonts w:ascii="Times New Roman" w:hAnsi="Times New Roman" w:cs="Times New Roman"/>
+          <w:sz w:val="24"/>
+        </w:rPr>
+        <w:t>Selain</w:t>
+      </w:r>
+      <w:proofErr w:type="spellEnd"/>
+      <w:r>
+        <w:rPr>
+          <w:rFonts w:ascii="Times New Roman" w:hAnsi="Times New Roman" w:cs="Times New Roman"/>
+          <w:sz w:val="24"/>
+        </w:rPr>
+        <w:t xml:space="preserve"> </w:t>
+      </w:r>
+      <w:proofErr w:type="spellStart"/>
+      <w:r>
+        <w:rPr>
+          <w:rFonts w:ascii="Times New Roman" w:hAnsi="Times New Roman" w:cs="Times New Roman"/>
+          <w:sz w:val="24"/>
+        </w:rPr>
+        <w:t>perangkat</w:t>
+      </w:r>
+      <w:proofErr w:type="spellEnd"/>
+      <w:r>
+        <w:rPr>
+          <w:rFonts w:ascii="Times New Roman" w:hAnsi="Times New Roman" w:cs="Times New Roman"/>
+          <w:sz w:val="24"/>
+        </w:rPr>
+        <w:t xml:space="preserve"> </w:t>
+      </w:r>
+      <w:proofErr w:type="spellStart"/>
+      <w:r>
+        <w:rPr>
+          <w:rFonts w:ascii="Times New Roman" w:hAnsi="Times New Roman" w:cs="Times New Roman"/>
+          <w:sz w:val="24"/>
+        </w:rPr>
+        <w:t>keras</w:t>
+      </w:r>
+      <w:proofErr w:type="spellEnd"/>
+      <w:r>
+        <w:rPr>
+          <w:rFonts w:ascii="Times New Roman" w:hAnsi="Times New Roman" w:cs="Times New Roman"/>
+          <w:sz w:val="24"/>
+        </w:rPr>
+        <w:t xml:space="preserve">, </w:t>
+      </w:r>
+      <w:proofErr w:type="spellStart"/>
+      <w:r>
+        <w:rPr>
+          <w:rFonts w:ascii="Times New Roman" w:hAnsi="Times New Roman" w:cs="Times New Roman"/>
+          <w:sz w:val="24"/>
+        </w:rPr>
+        <w:t>terdapat</w:t>
+      </w:r>
+      <w:proofErr w:type="spellEnd"/>
+      <w:r>
+        <w:rPr>
+          <w:rFonts w:ascii="Times New Roman" w:hAnsi="Times New Roman" w:cs="Times New Roman"/>
+          <w:sz w:val="24"/>
+        </w:rPr>
+        <w:t xml:space="preserve"> juga </w:t>
+      </w:r>
+      <w:proofErr w:type="spellStart"/>
+      <w:r>
+        <w:rPr>
+          <w:rFonts w:ascii="Times New Roman" w:hAnsi="Times New Roman" w:cs="Times New Roman"/>
+          <w:sz w:val="24"/>
+        </w:rPr>
+        <w:t>perangkat</w:t>
+      </w:r>
+      <w:proofErr w:type="spellEnd"/>
+      <w:r>
+        <w:rPr>
+          <w:rFonts w:ascii="Times New Roman" w:hAnsi="Times New Roman" w:cs="Times New Roman"/>
+          <w:sz w:val="24"/>
+        </w:rPr>
+        <w:t xml:space="preserve"> </w:t>
+      </w:r>
+      <w:proofErr w:type="spellStart"/>
+      <w:r>
+        <w:rPr>
+          <w:rFonts w:ascii="Times New Roman" w:hAnsi="Times New Roman" w:cs="Times New Roman"/>
+          <w:sz w:val="24"/>
+        </w:rPr>
+        <w:t>lunak</w:t>
+      </w:r>
+      <w:proofErr w:type="spellEnd"/>
+      <w:r>
+        <w:rPr>
+          <w:rFonts w:ascii="Times New Roman" w:hAnsi="Times New Roman" w:cs="Times New Roman"/>
+          <w:sz w:val="24"/>
+        </w:rPr>
+        <w:t xml:space="preserve"> (software) yang </w:t>
+      </w:r>
+      <w:proofErr w:type="spellStart"/>
+      <w:r>
+        <w:rPr>
+          <w:rFonts w:ascii="Times New Roman" w:hAnsi="Times New Roman" w:cs="Times New Roman"/>
+          <w:sz w:val="24"/>
+        </w:rPr>
+        <w:t>digunakan</w:t>
+      </w:r>
+      <w:proofErr w:type="spellEnd"/>
+      <w:r>
+        <w:rPr>
+          <w:rFonts w:ascii="Times New Roman" w:hAnsi="Times New Roman" w:cs="Times New Roman"/>
+          <w:sz w:val="24"/>
+        </w:rPr>
+        <w:t xml:space="preserve">. </w:t>
+      </w:r>
+      <w:proofErr w:type="spellStart"/>
+      <w:r>
+        <w:rPr>
+          <w:rFonts w:ascii="Times New Roman" w:hAnsi="Times New Roman" w:cs="Times New Roman"/>
+          <w:sz w:val="24"/>
+        </w:rPr>
+        <w:t>Macam-macam</w:t>
+      </w:r>
+      <w:proofErr w:type="spellEnd"/>
+      <w:r>
+        <w:rPr>
+          <w:rFonts w:ascii="Times New Roman" w:hAnsi="Times New Roman" w:cs="Times New Roman"/>
+          <w:sz w:val="24"/>
+        </w:rPr>
+        <w:t xml:space="preserve"> software yang </w:t>
+      </w:r>
+      <w:proofErr w:type="spellStart"/>
+      <w:r>
+        <w:rPr>
+          <w:rFonts w:ascii="Times New Roman" w:hAnsi="Times New Roman" w:cs="Times New Roman"/>
+          <w:sz w:val="24"/>
+        </w:rPr>
+        <w:t>digunakan</w:t>
+      </w:r>
+      <w:proofErr w:type="spellEnd"/>
+      <w:r>
+        <w:rPr>
+          <w:rFonts w:ascii="Times New Roman" w:hAnsi="Times New Roman" w:cs="Times New Roman"/>
+          <w:sz w:val="24"/>
+        </w:rPr>
+        <w:t xml:space="preserve"> </w:t>
+      </w:r>
+      <w:proofErr w:type="spellStart"/>
+      <w:r>
+        <w:rPr>
+          <w:rFonts w:ascii="Times New Roman" w:hAnsi="Times New Roman" w:cs="Times New Roman"/>
+          <w:sz w:val="24"/>
+        </w:rPr>
+        <w:t>untuk</w:t>
+      </w:r>
+      <w:proofErr w:type="spellEnd"/>
+      <w:r>
+        <w:rPr>
+          <w:rFonts w:ascii="Times New Roman" w:hAnsi="Times New Roman" w:cs="Times New Roman"/>
+          <w:sz w:val="24"/>
+        </w:rPr>
+        <w:t xml:space="preserve"> </w:t>
+      </w:r>
+      <w:proofErr w:type="spellStart"/>
+      <w:r>
+        <w:rPr>
+          <w:rFonts w:ascii="Times New Roman" w:hAnsi="Times New Roman" w:cs="Times New Roman"/>
+          <w:sz w:val="24"/>
+        </w:rPr>
+        <w:t>penilitian</w:t>
+      </w:r>
+      <w:proofErr w:type="spellEnd"/>
+      <w:r>
+        <w:rPr>
+          <w:rFonts w:ascii="Times New Roman" w:hAnsi="Times New Roman" w:cs="Times New Roman"/>
+          <w:sz w:val="24"/>
+        </w:rPr>
+        <w:t xml:space="preserve"> </w:t>
+      </w:r>
+      <w:proofErr w:type="spellStart"/>
+      <w:r>
+        <w:rPr>
+          <w:rFonts w:ascii="Times New Roman" w:hAnsi="Times New Roman" w:cs="Times New Roman"/>
+          <w:sz w:val="24"/>
+        </w:rPr>
+        <w:t>ini</w:t>
+      </w:r>
+      <w:proofErr w:type="spellEnd"/>
+      <w:r>
+        <w:rPr>
+          <w:rFonts w:ascii="Times New Roman" w:hAnsi="Times New Roman" w:cs="Times New Roman"/>
+          <w:sz w:val="24"/>
+        </w:rPr>
+        <w:t xml:space="preserve"> </w:t>
+      </w:r>
+      <w:proofErr w:type="spellStart"/>
+      <w:r>
+        <w:rPr>
+          <w:rFonts w:ascii="Times New Roman" w:hAnsi="Times New Roman" w:cs="Times New Roman"/>
+          <w:sz w:val="24"/>
+        </w:rPr>
+        <w:t>antara</w:t>
+      </w:r>
+      <w:proofErr w:type="spellEnd"/>
+      <w:r>
+        <w:rPr>
+          <w:rFonts w:ascii="Times New Roman" w:hAnsi="Times New Roman" w:cs="Times New Roman"/>
+          <w:sz w:val="24"/>
+        </w:rPr>
+        <w:t xml:space="preserve"> lain:</w:t>
+      </w:r>
     </w:p>
     <w:p>
       <w:pPr>
         <w:pStyle w:val="ListParagraph"/>
         <w:numPr>
           <w:ilvl w:val="0"/>
-          <w:numId w:val="9"/>
+          <w:numId w:val="12"/>
         </w:numPr>
         <w:spacing w:before="240" w:after="0" w:line="360" w:lineRule="auto"/>
-        <w:ind w:left="851" w:hanging="567"/>
+        <w:rPr>
+          <w:rFonts w:ascii="Times New Roman" w:hAnsi="Times New Roman" w:cs="Times New Roman"/>
+          <w:sz w:val="24"/>
+        </w:rPr>
+      </w:pPr>
+      <w:r>
+        <w:rPr>
+          <w:rFonts w:ascii="Times New Roman" w:hAnsi="Times New Roman" w:cs="Times New Roman"/>
+          <w:sz w:val="24"/>
+        </w:rPr>
+        <w:t>Windows 11</w:t>
+      </w:r>
+    </w:p>
+    <w:p>
+      <w:pPr>
+        <w:pStyle w:val="ListParagraph"/>
+        <w:numPr>
+          <w:ilvl w:val="0"/>
+          <w:numId w:val="12"/>
+        </w:numPr>
+        <w:spacing w:before="240" w:after="0" w:line="360" w:lineRule="auto"/>
         <w:rPr>
           <w:rFonts w:ascii="Times New Roman" w:hAnsi="Times New Roman" w:cs="Times New Roman"/>
           <w:sz w:val="24"/>
@@ -19496,463 +19987,13 @@
           <w:docGrid w:linePitch="360"/>
         </w:sectPr>
       </w:pPr>
-      <w:proofErr w:type="spellStart"/>
-      <w:r>
-        <w:rPr>
-          <w:rFonts w:ascii="Times New Roman" w:hAnsi="Times New Roman" w:cs="Times New Roman"/>
-          <w:sz w:val="24"/>
-        </w:rPr>
-        <w:t>Sumber</w:t>
-      </w:r>
-      <w:proofErr w:type="spellEnd"/>
-      <w:r>
-        <w:rPr>
-          <w:rFonts w:ascii="Times New Roman" w:hAnsi="Times New Roman" w:cs="Times New Roman"/>
-          <w:sz w:val="24"/>
-        </w:rPr>
-        <w:t xml:space="preserve"> d</w:t>
-      </w:r>
-      <w:r>
-        <w:rPr>
-          <w:rFonts w:ascii="Times New Roman" w:hAnsi="Times New Roman" w:cs="Times New Roman"/>
-          <w:sz w:val="24"/>
-        </w:rPr>
-        <w:t xml:space="preserve">ata </w:t>
-      </w:r>
-      <w:proofErr w:type="spellStart"/>
-      <w:r>
-        <w:rPr>
-          <w:rFonts w:ascii="Times New Roman" w:hAnsi="Times New Roman" w:cs="Times New Roman"/>
-          <w:sz w:val="24"/>
-        </w:rPr>
-        <w:t>penelitian</w:t>
-      </w:r>
-      <w:proofErr w:type="spellEnd"/>
-      <w:r>
-        <w:rPr>
-          <w:rFonts w:ascii="Times New Roman" w:hAnsi="Times New Roman" w:cs="Times New Roman"/>
-          <w:sz w:val="24"/>
-        </w:rPr>
-        <w:t xml:space="preserve"> </w:t>
-      </w:r>
-      <w:r>
-        <w:rPr>
-          <w:rFonts w:ascii="Times New Roman" w:hAnsi="Times New Roman" w:cs="Times New Roman"/>
-          <w:sz w:val="24"/>
-        </w:rPr>
-        <w:t xml:space="preserve">yang di </w:t>
-      </w:r>
-      <w:proofErr w:type="spellStart"/>
-      <w:r>
-        <w:rPr>
-          <w:rFonts w:ascii="Times New Roman" w:hAnsi="Times New Roman" w:cs="Times New Roman"/>
-          <w:sz w:val="24"/>
-        </w:rPr>
-        <w:t>gunakan</w:t>
-      </w:r>
-      <w:proofErr w:type="spellEnd"/>
-      <w:r>
-        <w:rPr>
-          <w:rFonts w:ascii="Times New Roman" w:hAnsi="Times New Roman" w:cs="Times New Roman"/>
-          <w:sz w:val="24"/>
-        </w:rPr>
-        <w:t xml:space="preserve"> di </w:t>
-      </w:r>
-      <w:proofErr w:type="spellStart"/>
-      <w:r>
-        <w:rPr>
-          <w:rFonts w:ascii="Times New Roman" w:hAnsi="Times New Roman" w:cs="Times New Roman"/>
-          <w:sz w:val="24"/>
-        </w:rPr>
-        <w:t>penelitian</w:t>
-      </w:r>
-      <w:proofErr w:type="spellEnd"/>
-      <w:r>
-        <w:rPr>
-          <w:rFonts w:ascii="Times New Roman" w:hAnsi="Times New Roman" w:cs="Times New Roman"/>
-          <w:sz w:val="24"/>
-        </w:rPr>
-        <w:t xml:space="preserve"> </w:t>
-      </w:r>
-      <w:proofErr w:type="spellStart"/>
-      <w:r>
-        <w:rPr>
-          <w:rFonts w:ascii="Times New Roman" w:hAnsi="Times New Roman" w:cs="Times New Roman"/>
-          <w:sz w:val="24"/>
-        </w:rPr>
-        <w:t>ini</w:t>
-      </w:r>
-      <w:proofErr w:type="spellEnd"/>
-      <w:r>
-        <w:rPr>
-          <w:rFonts w:ascii="Times New Roman" w:hAnsi="Times New Roman" w:cs="Times New Roman"/>
-          <w:sz w:val="24"/>
-        </w:rPr>
-        <w:t xml:space="preserve"> </w:t>
-      </w:r>
-      <w:proofErr w:type="spellStart"/>
-      <w:r>
-        <w:rPr>
-          <w:rFonts w:ascii="Times New Roman" w:hAnsi="Times New Roman" w:cs="Times New Roman"/>
-          <w:sz w:val="24"/>
-        </w:rPr>
-        <w:t>merupakan</w:t>
-      </w:r>
-      <w:proofErr w:type="spellEnd"/>
-      <w:r>
-        <w:rPr>
-          <w:rFonts w:ascii="Times New Roman" w:hAnsi="Times New Roman" w:cs="Times New Roman"/>
-          <w:sz w:val="24"/>
-        </w:rPr>
-        <w:t xml:space="preserve"> </w:t>
-      </w:r>
-      <w:r>
-        <w:rPr>
-          <w:rFonts w:ascii="Times New Roman" w:hAnsi="Times New Roman" w:cs="Times New Roman"/>
-          <w:sz w:val="24"/>
-        </w:rPr>
-        <w:t xml:space="preserve">data </w:t>
-      </w:r>
-      <w:proofErr w:type="spellStart"/>
-      <w:r>
-        <w:rPr>
-          <w:rFonts w:ascii="Times New Roman" w:hAnsi="Times New Roman" w:cs="Times New Roman"/>
-          <w:sz w:val="24"/>
-        </w:rPr>
-        <w:t>hasil</w:t>
-      </w:r>
-      <w:proofErr w:type="spellEnd"/>
-      <w:r>
-        <w:rPr>
-          <w:rFonts w:ascii="Times New Roman" w:hAnsi="Times New Roman" w:cs="Times New Roman"/>
-          <w:sz w:val="24"/>
-        </w:rPr>
-        <w:t xml:space="preserve"> </w:t>
-      </w:r>
-      <w:proofErr w:type="spellStart"/>
-      <w:r>
-        <w:rPr>
-          <w:rFonts w:ascii="Times New Roman" w:hAnsi="Times New Roman" w:cs="Times New Roman"/>
-          <w:sz w:val="24"/>
-        </w:rPr>
-        <w:t>catat</w:t>
-      </w:r>
-      <w:r>
-        <w:rPr>
-          <w:rFonts w:ascii="Times New Roman" w:hAnsi="Times New Roman" w:cs="Times New Roman"/>
-          <w:sz w:val="24"/>
-        </w:rPr>
-        <w:t>an</w:t>
-      </w:r>
-      <w:proofErr w:type="spellEnd"/>
-      <w:r>
-        <w:rPr>
-          <w:rFonts w:ascii="Times New Roman" w:hAnsi="Times New Roman" w:cs="Times New Roman"/>
-          <w:sz w:val="24"/>
-        </w:rPr>
-        <w:t xml:space="preserve"> </w:t>
-      </w:r>
-      <w:proofErr w:type="spellStart"/>
-      <w:r>
-        <w:rPr>
-          <w:rFonts w:ascii="Times New Roman" w:hAnsi="Times New Roman" w:cs="Times New Roman"/>
-          <w:sz w:val="24"/>
-        </w:rPr>
-        <w:t>secara</w:t>
-      </w:r>
-      <w:proofErr w:type="spellEnd"/>
-      <w:r>
-        <w:rPr>
-          <w:rFonts w:ascii="Times New Roman" w:hAnsi="Times New Roman" w:cs="Times New Roman"/>
-          <w:sz w:val="24"/>
-        </w:rPr>
-        <w:t xml:space="preserve"> manual </w:t>
-      </w:r>
-      <w:proofErr w:type="spellStart"/>
-      <w:r>
-        <w:rPr>
-          <w:rFonts w:ascii="Times New Roman" w:hAnsi="Times New Roman" w:cs="Times New Roman"/>
-          <w:sz w:val="24"/>
-        </w:rPr>
-        <w:t>dengan</w:t>
-      </w:r>
-      <w:proofErr w:type="spellEnd"/>
-      <w:r>
-        <w:rPr>
-          <w:rFonts w:ascii="Times New Roman" w:hAnsi="Times New Roman" w:cs="Times New Roman"/>
-          <w:sz w:val="24"/>
-        </w:rPr>
-        <w:t xml:space="preserve"> </w:t>
-      </w:r>
-      <w:proofErr w:type="spellStart"/>
-      <w:r>
-        <w:rPr>
-          <w:rFonts w:ascii="Times New Roman" w:hAnsi="Times New Roman" w:cs="Times New Roman"/>
-          <w:sz w:val="24"/>
-        </w:rPr>
-        <w:t>tulis</w:t>
-      </w:r>
-      <w:proofErr w:type="spellEnd"/>
-      <w:r>
-        <w:rPr>
-          <w:rFonts w:ascii="Times New Roman" w:hAnsi="Times New Roman" w:cs="Times New Roman"/>
-          <w:sz w:val="24"/>
-        </w:rPr>
-        <w:t xml:space="preserve"> </w:t>
-      </w:r>
-      <w:proofErr w:type="spellStart"/>
-      <w:r>
-        <w:rPr>
-          <w:rFonts w:ascii="Times New Roman" w:hAnsi="Times New Roman" w:cs="Times New Roman"/>
-          <w:sz w:val="24"/>
-        </w:rPr>
-        <w:t>tangan</w:t>
-      </w:r>
-      <w:proofErr w:type="spellEnd"/>
-      <w:r>
-        <w:rPr>
-          <w:rFonts w:ascii="Times New Roman" w:hAnsi="Times New Roman" w:cs="Times New Roman"/>
-          <w:sz w:val="24"/>
-        </w:rPr>
-        <w:t xml:space="preserve">, </w:t>
-      </w:r>
-      <w:proofErr w:type="spellStart"/>
-      <w:r>
-        <w:rPr>
-          <w:rFonts w:ascii="Times New Roman" w:hAnsi="Times New Roman" w:cs="Times New Roman"/>
-          <w:sz w:val="24"/>
-        </w:rPr>
-        <w:t>karena</w:t>
-      </w:r>
-      <w:proofErr w:type="spellEnd"/>
-      <w:r>
-        <w:rPr>
-          <w:rFonts w:ascii="Times New Roman" w:hAnsi="Times New Roman" w:cs="Times New Roman"/>
-          <w:sz w:val="24"/>
-        </w:rPr>
-        <w:t xml:space="preserve"> </w:t>
-      </w:r>
-      <w:proofErr w:type="spellStart"/>
-      <w:r>
-        <w:rPr>
-          <w:rFonts w:ascii="Times New Roman" w:hAnsi="Times New Roman" w:cs="Times New Roman"/>
-          <w:sz w:val="24"/>
-        </w:rPr>
-        <w:t>itu</w:t>
-      </w:r>
-      <w:proofErr w:type="spellEnd"/>
-      <w:r>
-        <w:rPr>
-          <w:rFonts w:ascii="Times New Roman" w:hAnsi="Times New Roman" w:cs="Times New Roman"/>
-          <w:sz w:val="24"/>
-        </w:rPr>
-        <w:t xml:space="preserve"> </w:t>
-      </w:r>
-      <w:proofErr w:type="spellStart"/>
-      <w:r>
-        <w:rPr>
-          <w:rFonts w:ascii="Times New Roman" w:hAnsi="Times New Roman" w:cs="Times New Roman"/>
-          <w:sz w:val="24"/>
-        </w:rPr>
-        <w:t>masih</w:t>
-      </w:r>
-      <w:proofErr w:type="spellEnd"/>
-      <w:r>
-        <w:rPr>
-          <w:rFonts w:ascii="Times New Roman" w:hAnsi="Times New Roman" w:cs="Times New Roman"/>
-          <w:sz w:val="24"/>
-        </w:rPr>
-        <w:t xml:space="preserve"> </w:t>
-      </w:r>
-      <w:proofErr w:type="spellStart"/>
-      <w:r>
-        <w:rPr>
-          <w:rFonts w:ascii="Times New Roman" w:hAnsi="Times New Roman" w:cs="Times New Roman"/>
-          <w:sz w:val="24"/>
-        </w:rPr>
-        <w:t>banyak</w:t>
-      </w:r>
-      <w:proofErr w:type="spellEnd"/>
-      <w:r>
-        <w:rPr>
-          <w:rFonts w:ascii="Times New Roman" w:hAnsi="Times New Roman" w:cs="Times New Roman"/>
-          <w:sz w:val="24"/>
-        </w:rPr>
-        <w:t xml:space="preserve"> </w:t>
-      </w:r>
-      <w:proofErr w:type="spellStart"/>
-      <w:r>
-        <w:rPr>
-          <w:rFonts w:ascii="Times New Roman" w:hAnsi="Times New Roman" w:cs="Times New Roman"/>
-          <w:sz w:val="24"/>
-        </w:rPr>
-        <w:t>terjadi</w:t>
-      </w:r>
-      <w:proofErr w:type="spellEnd"/>
-      <w:r>
-        <w:rPr>
-          <w:rFonts w:ascii="Times New Roman" w:hAnsi="Times New Roman" w:cs="Times New Roman"/>
-          <w:sz w:val="24"/>
-        </w:rPr>
-        <w:t xml:space="preserve"> </w:t>
-      </w:r>
-      <w:r>
-        <w:rPr>
-          <w:rFonts w:ascii="Times New Roman" w:hAnsi="Times New Roman" w:cs="Times New Roman"/>
-          <w:i/>
-          <w:iCs/>
-          <w:sz w:val="24"/>
-        </w:rPr>
-        <w:t>human error</w:t>
-      </w:r>
-      <w:r>
-        <w:rPr>
-          <w:rFonts w:ascii="Times New Roman" w:hAnsi="Times New Roman" w:cs="Times New Roman"/>
-          <w:i/>
-          <w:iCs/>
-          <w:sz w:val="24"/>
-        </w:rPr>
-        <w:t xml:space="preserve"> </w:t>
-      </w:r>
-      <w:proofErr w:type="spellStart"/>
-      <w:r>
-        <w:rPr>
-          <w:rFonts w:ascii="Times New Roman" w:hAnsi="Times New Roman" w:cs="Times New Roman"/>
-          <w:sz w:val="24"/>
-        </w:rPr>
-        <w:t>seperti</w:t>
-      </w:r>
-      <w:proofErr w:type="spellEnd"/>
-      <w:r>
-        <w:rPr>
-          <w:rFonts w:ascii="Times New Roman" w:hAnsi="Times New Roman" w:cs="Times New Roman"/>
-          <w:sz w:val="24"/>
-        </w:rPr>
-        <w:t xml:space="preserve"> salah </w:t>
-      </w:r>
-      <w:proofErr w:type="spellStart"/>
-      <w:r>
-        <w:rPr>
-          <w:rFonts w:ascii="Times New Roman" w:hAnsi="Times New Roman" w:cs="Times New Roman"/>
-          <w:sz w:val="24"/>
-        </w:rPr>
-        <w:t>tulis</w:t>
-      </w:r>
-      <w:proofErr w:type="spellEnd"/>
-      <w:r>
-        <w:rPr>
-          <w:rFonts w:ascii="Times New Roman" w:hAnsi="Times New Roman" w:cs="Times New Roman"/>
-          <w:sz w:val="24"/>
-        </w:rPr>
-        <w:t xml:space="preserve"> </w:t>
-      </w:r>
-      <w:proofErr w:type="spellStart"/>
-      <w:r>
-        <w:rPr>
-          <w:rFonts w:ascii="Times New Roman" w:hAnsi="Times New Roman" w:cs="Times New Roman"/>
-          <w:sz w:val="24"/>
-        </w:rPr>
-        <w:t>atau</w:t>
-      </w:r>
-      <w:proofErr w:type="spellEnd"/>
-      <w:r>
-        <w:rPr>
-          <w:rFonts w:ascii="Times New Roman" w:hAnsi="Times New Roman" w:cs="Times New Roman"/>
-          <w:sz w:val="24"/>
-        </w:rPr>
-        <w:t xml:space="preserve"> data </w:t>
-      </w:r>
-      <w:proofErr w:type="spellStart"/>
-      <w:r>
-        <w:rPr>
-          <w:rFonts w:ascii="Times New Roman" w:hAnsi="Times New Roman" w:cs="Times New Roman"/>
-          <w:sz w:val="24"/>
-        </w:rPr>
-        <w:t>hilang</w:t>
-      </w:r>
-      <w:proofErr w:type="spellEnd"/>
-      <w:r>
-        <w:rPr>
-          <w:rFonts w:ascii="Times New Roman" w:hAnsi="Times New Roman" w:cs="Times New Roman"/>
-          <w:i/>
-          <w:iCs/>
-          <w:sz w:val="24"/>
-        </w:rPr>
-        <w:t xml:space="preserve"> </w:t>
-      </w:r>
-      <w:proofErr w:type="spellStart"/>
-      <w:r>
-        <w:rPr>
-          <w:rFonts w:ascii="Times New Roman" w:hAnsi="Times New Roman" w:cs="Times New Roman"/>
-          <w:sz w:val="24"/>
-        </w:rPr>
-        <w:t>sehingga</w:t>
-      </w:r>
-      <w:proofErr w:type="spellEnd"/>
-      <w:r>
-        <w:rPr>
-          <w:rFonts w:ascii="Times New Roman" w:hAnsi="Times New Roman" w:cs="Times New Roman"/>
-          <w:sz w:val="24"/>
-        </w:rPr>
-        <w:t xml:space="preserve"> data yang di </w:t>
-      </w:r>
-      <w:proofErr w:type="spellStart"/>
-      <w:r>
-        <w:rPr>
-          <w:rFonts w:ascii="Times New Roman" w:hAnsi="Times New Roman" w:cs="Times New Roman"/>
-          <w:sz w:val="24"/>
-        </w:rPr>
-        <w:t>hasilkan</w:t>
-      </w:r>
-      <w:proofErr w:type="spellEnd"/>
-      <w:r>
-        <w:rPr>
-          <w:rFonts w:ascii="Times New Roman" w:hAnsi="Times New Roman" w:cs="Times New Roman"/>
-          <w:sz w:val="24"/>
-        </w:rPr>
-        <w:t xml:space="preserve"> </w:t>
-      </w:r>
-      <w:proofErr w:type="spellStart"/>
-      <w:r>
-        <w:rPr>
-          <w:rFonts w:ascii="Times New Roman" w:hAnsi="Times New Roman" w:cs="Times New Roman"/>
-          <w:sz w:val="24"/>
-        </w:rPr>
-        <w:t>semakin</w:t>
-      </w:r>
-      <w:proofErr w:type="spellEnd"/>
-      <w:r>
-        <w:rPr>
-          <w:rFonts w:ascii="Times New Roman" w:hAnsi="Times New Roman" w:cs="Times New Roman"/>
-          <w:sz w:val="24"/>
-        </w:rPr>
-        <w:t xml:space="preserve"> </w:t>
-      </w:r>
-      <w:proofErr w:type="spellStart"/>
-      <w:r>
-        <w:rPr>
-          <w:rFonts w:ascii="Times New Roman" w:hAnsi="Times New Roman" w:cs="Times New Roman"/>
-          <w:sz w:val="24"/>
-        </w:rPr>
-        <w:t>tidak</w:t>
-      </w:r>
-      <w:proofErr w:type="spellEnd"/>
-      <w:r>
-        <w:rPr>
-          <w:rFonts w:ascii="Times New Roman" w:hAnsi="Times New Roman" w:cs="Times New Roman"/>
-          <w:sz w:val="24"/>
-        </w:rPr>
-        <w:t xml:space="preserve"> </w:t>
-      </w:r>
-      <w:proofErr w:type="spellStart"/>
-      <w:r>
-        <w:rPr>
-          <w:rFonts w:ascii="Times New Roman" w:hAnsi="Times New Roman" w:cs="Times New Roman"/>
-          <w:sz w:val="24"/>
-        </w:rPr>
-        <w:t>akurat</w:t>
-      </w:r>
-      <w:proofErr w:type="spellEnd"/>
+      <w:r>
+        <w:rPr>
+          <w:rFonts w:ascii="Times New Roman" w:hAnsi="Times New Roman" w:cs="Times New Roman"/>
+          <w:sz w:val="24"/>
+        </w:rPr>
+        <w:t>Microsoft Office Excel LTSC Professional Plus 2021</w:t>
+      </w:r>
     </w:p>
     <w:p>
       <w:pPr>
@@ -19963,7 +20004,7 @@
         </w:rPr>
       </w:pPr>
       <w:bookmarkStart w:id="19" w:name="_Hlk99615109"/>
-      <w:bookmarkStart w:id="20" w:name="_Toc100217466"/>
+      <w:bookmarkStart w:id="20" w:name="_Toc101071707"/>
       <w:r>
         <w:rPr>
           <w:rFonts w:cs="Times New Roman"/>
@@ -19995,7 +20036,7 @@
           <w:rFonts w:cs="Times New Roman"/>
         </w:rPr>
       </w:pPr>
-      <w:bookmarkStart w:id="21" w:name="_Toc100217467"/>
+      <w:bookmarkStart w:id="21" w:name="_Toc101071708"/>
       <w:r>
         <w:rPr>
           <w:rFonts w:cs="Times New Roman"/>
@@ -20035,7 +20076,7 @@
           <w:rFonts w:cs="Times New Roman"/>
         </w:rPr>
       </w:pPr>
-      <w:bookmarkStart w:id="22" w:name="_Toc100217468"/>
+      <w:bookmarkStart w:id="22" w:name="_Toc101071709"/>
       <w:r>
         <w:rPr>
           <w:rFonts w:cs="Times New Roman"/>
@@ -22874,7 +22915,7 @@
           <w:rFonts w:cs="Times New Roman"/>
         </w:rPr>
       </w:pPr>
-      <w:bookmarkStart w:id="23" w:name="_Toc100217469"/>
+      <w:bookmarkStart w:id="23" w:name="_Toc101071710"/>
       <w:r>
         <w:rPr>
           <w:rFonts w:cs="Times New Roman"/>
@@ -24632,7 +24673,7 @@
           <w:rFonts w:cs="Times New Roman"/>
         </w:rPr>
       </w:pPr>
-      <w:bookmarkStart w:id="24" w:name="_Toc100217470"/>
+      <w:bookmarkStart w:id="24" w:name="_Toc101071711"/>
       <w:r>
         <w:rPr>
           <w:rFonts w:cs="Times New Roman"/>
@@ -28504,7 +28545,7 @@
           <w:rFonts w:cs="Times New Roman"/>
         </w:rPr>
       </w:pPr>
-      <w:bookmarkStart w:id="25" w:name="_Toc100217471"/>
+      <w:bookmarkStart w:id="25" w:name="_Toc101071712"/>
       <w:r>
         <w:rPr>
           <w:rFonts w:cs="Times New Roman"/>
@@ -31250,7 +31291,7 @@
           <w:rFonts w:cs="Times New Roman"/>
         </w:rPr>
       </w:pPr>
-      <w:bookmarkStart w:id="34" w:name="_Toc100217472"/>
+      <w:bookmarkStart w:id="34" w:name="_Toc101071713"/>
       <w:r>
         <w:rPr>
           <w:rFonts w:cs="Times New Roman"/>
@@ -35997,7 +36038,7 @@
           <w:rFonts w:cs="Times New Roman"/>
         </w:rPr>
       </w:pPr>
-      <w:bookmarkStart w:id="35" w:name="_Toc100217473"/>
+      <w:bookmarkStart w:id="35" w:name="_Toc101071714"/>
       <w:r>
         <w:rPr>
           <w:rFonts w:cs="Times New Roman"/>
@@ -40852,7 +40893,7 @@
           <w:rFonts w:cs="Times New Roman"/>
         </w:rPr>
       </w:pPr>
-      <w:bookmarkStart w:id="37" w:name="_Toc100217474"/>
+      <w:bookmarkStart w:id="37" w:name="_Toc101071715"/>
       <w:r>
         <w:rPr>
           <w:rFonts w:cs="Times New Roman"/>
@@ -42065,7 +42106,7 @@
           <w:rFonts w:cs="Times New Roman"/>
         </w:rPr>
       </w:pPr>
-      <w:bookmarkStart w:id="38" w:name="_Toc100217475"/>
+      <w:bookmarkStart w:id="38" w:name="_Toc101071716"/>
       <w:r>
         <w:rPr>
           <w:rFonts w:cs="Times New Roman"/>
@@ -44204,7 +44245,7 @@
           <w:rFonts w:cs="Times New Roman"/>
         </w:rPr>
       </w:pPr>
-      <w:bookmarkStart w:id="39" w:name="_Toc100217476"/>
+      <w:bookmarkStart w:id="39" w:name="_Toc101071717"/>
       <w:r>
         <w:rPr>
           <w:rFonts w:cs="Times New Roman"/>
@@ -49158,7 +49199,7 @@
           <w:rFonts w:cs="Times New Roman"/>
         </w:rPr>
       </w:pPr>
-      <w:bookmarkStart w:id="41" w:name="_Toc100217477"/>
+      <w:bookmarkStart w:id="41" w:name="_Toc101071718"/>
       <w:r>
         <w:rPr>
           <w:rFonts w:cs="Times New Roman"/>
@@ -49185,7 +49226,7 @@
           <w:rFonts w:cs="Times New Roman"/>
         </w:rPr>
       </w:pPr>
-      <w:bookmarkStart w:id="42" w:name="_Toc100217478"/>
+      <w:bookmarkStart w:id="42" w:name="_Toc101071719"/>
       <w:r>
         <w:rPr>
           <w:rFonts w:cs="Times New Roman"/>
@@ -50969,7 +51010,7 @@
           <w:rFonts w:cs="Times New Roman"/>
         </w:rPr>
       </w:pPr>
-      <w:bookmarkStart w:id="43" w:name="_Toc100217479"/>
+      <w:bookmarkStart w:id="43" w:name="_Toc101071720"/>
       <w:r>
         <w:rPr>
           <w:rFonts w:cs="Times New Roman"/>
@@ -51517,7 +51558,7 @@
       <w:pPr>
         <w:pStyle w:val="Heading2"/>
       </w:pPr>
-      <w:bookmarkStart w:id="44" w:name="_Toc100217480"/>
+      <w:bookmarkStart w:id="44" w:name="_Toc101071721"/>
       <w:r>
         <w:t xml:space="preserve">3.3 </w:t>
       </w:r>
@@ -52209,7 +52250,7 @@
           <w:rFonts w:cs="Times New Roman"/>
         </w:rPr>
       </w:pPr>
-      <w:bookmarkStart w:id="45" w:name="_Toc100217481"/>
+      <w:bookmarkStart w:id="45" w:name="_Toc101071722"/>
       <w:r>
         <w:rPr>
           <w:rFonts w:cs="Times New Roman"/>
@@ -53444,7 +53485,7 @@
           <w:rFonts w:cs="Times New Roman"/>
         </w:rPr>
       </w:pPr>
-      <w:bookmarkStart w:id="46" w:name="_Toc100217482"/>
+      <w:bookmarkStart w:id="46" w:name="_Toc101071723"/>
       <w:r>
         <w:rPr>
           <w:rFonts w:cs="Times New Roman"/>
@@ -54549,7 +54590,7 @@
           <w:rFonts w:cs="Times New Roman"/>
         </w:rPr>
       </w:pPr>
-      <w:bookmarkStart w:id="47" w:name="_Toc100217483"/>
+      <w:bookmarkStart w:id="47" w:name="_Toc101071724"/>
       <w:r>
         <w:rPr>
           <w:rFonts w:cs="Times New Roman"/>
@@ -55427,7 +55468,7 @@
           <w:rFonts w:cs="Times New Roman"/>
         </w:rPr>
       </w:pPr>
-      <w:bookmarkStart w:id="48" w:name="_Toc100217484"/>
+      <w:bookmarkStart w:id="48" w:name="_Toc101071725"/>
       <w:r>
         <w:rPr>
           <w:rFonts w:cs="Times New Roman"/>
@@ -57459,6 +57500,92 @@
       </w:rPr>
     </w:lvl>
   </w:abstractNum>
+  <w:abstractNum w:abstractNumId="11" w15:restartNumberingAfterBreak="0">
+    <w:nsid w:val="73E01931"/>
+    <w:multiLevelType w:val="hybridMultilevel"/>
+    <w:tmpl w:val="38FC8C16"/>
+    <w:lvl w:ilvl="0" w:tplc="0409000F">
+      <w:start w:val="1"/>
+      <w:numFmt w:val="decimal"/>
+      <w:lvlText w:val="%1."/>
+      <w:lvlJc w:val="left"/>
+      <w:pPr>
+        <w:ind w:left="720" w:hanging="360"/>
+      </w:pPr>
+    </w:lvl>
+    <w:lvl w:ilvl="1" w:tplc="04090019" w:tentative="1">
+      <w:start w:val="1"/>
+      <w:numFmt w:val="lowerLetter"/>
+      <w:lvlText w:val="%2."/>
+      <w:lvlJc w:val="left"/>
+      <w:pPr>
+        <w:ind w:left="1440" w:hanging="360"/>
+      </w:pPr>
+    </w:lvl>
+    <w:lvl w:ilvl="2" w:tplc="0409001B" w:tentative="1">
+      <w:start w:val="1"/>
+      <w:numFmt w:val="lowerRoman"/>
+      <w:lvlText w:val="%3."/>
+      <w:lvlJc w:val="right"/>
+      <w:pPr>
+        <w:ind w:left="2160" w:hanging="180"/>
+      </w:pPr>
+    </w:lvl>
+    <w:lvl w:ilvl="3" w:tplc="0409000F" w:tentative="1">
+      <w:start w:val="1"/>
+      <w:numFmt w:val="decimal"/>
+      <w:lvlText w:val="%4."/>
+      <w:lvlJc w:val="left"/>
+      <w:pPr>
+        <w:ind w:left="2880" w:hanging="360"/>
+      </w:pPr>
+    </w:lvl>
+    <w:lvl w:ilvl="4" w:tplc="04090019" w:tentative="1">
+      <w:start w:val="1"/>
+      <w:numFmt w:val="lowerLetter"/>
+      <w:lvlText w:val="%5."/>
+      <w:lvlJc w:val="left"/>
+      <w:pPr>
+        <w:ind w:left="3600" w:hanging="360"/>
+      </w:pPr>
+    </w:lvl>
+    <w:lvl w:ilvl="5" w:tplc="0409001B" w:tentative="1">
+      <w:start w:val="1"/>
+      <w:numFmt w:val="lowerRoman"/>
+      <w:lvlText w:val="%6."/>
+      <w:lvlJc w:val="right"/>
+      <w:pPr>
+        <w:ind w:left="4320" w:hanging="180"/>
+      </w:pPr>
+    </w:lvl>
+    <w:lvl w:ilvl="6" w:tplc="0409000F" w:tentative="1">
+      <w:start w:val="1"/>
+      <w:numFmt w:val="decimal"/>
+      <w:lvlText w:val="%7."/>
+      <w:lvlJc w:val="left"/>
+      <w:pPr>
+        <w:ind w:left="5040" w:hanging="360"/>
+      </w:pPr>
+    </w:lvl>
+    <w:lvl w:ilvl="7" w:tplc="04090019" w:tentative="1">
+      <w:start w:val="1"/>
+      <w:numFmt w:val="lowerLetter"/>
+      <w:lvlText w:val="%8."/>
+      <w:lvlJc w:val="left"/>
+      <w:pPr>
+        <w:ind w:left="5760" w:hanging="360"/>
+      </w:pPr>
+    </w:lvl>
+    <w:lvl w:ilvl="8" w:tplc="0409001B" w:tentative="1">
+      <w:start w:val="1"/>
+      <w:numFmt w:val="lowerRoman"/>
+      <w:lvlText w:val="%9."/>
+      <w:lvlJc w:val="right"/>
+      <w:pPr>
+        <w:ind w:left="6480" w:hanging="180"/>
+      </w:pPr>
+    </w:lvl>
+  </w:abstractNum>
   <w:num w:numId="1">
     <w:abstractNumId w:val="6"/>
   </w:num>
@@ -57491,6 +57618,9 @@
   </w:num>
   <w:num w:numId="11">
     <w:abstractNumId w:val="1"/>
+  </w:num>
+  <w:num w:numId="12">
+    <w:abstractNumId w:val="11"/>
   </w:num>
 </w:numbering>
 </file>

</xml_diff>